<commit_message>
test files and text files and stuff
</commit_message>
<xml_diff>
--- a/README.docx
+++ b/README.docx
@@ -142,8 +142,19 @@
           <w:sz w:val="22"/>
           <w:szCs w:val="22"/>
         </w:rPr>
-        <w:t xml:space="preserve"> UW NetID</w:t>
-      </w:r>
+        <w:t xml:space="preserve"> UW </w:t>
+      </w:r>
+      <w:proofErr w:type="spellStart"/>
+      <w:r>
+        <w:rPr>
+          <w:rFonts w:ascii="Times" w:eastAsia="Times New Roman" w:hAnsi="Times" w:cs="Times New Roman"/>
+          <w:b/>
+          <w:sz w:val="22"/>
+          <w:szCs w:val="22"/>
+        </w:rPr>
+        <w:t>NetID</w:t>
+      </w:r>
+      <w:proofErr w:type="spellEnd"/>
       <w:r>
         <w:rPr>
           <w:rFonts w:ascii="Times" w:eastAsia="Times New Roman" w:hAnsi="Times" w:cs="Times New Roman"/>
@@ -207,6 +218,73 @@
           <w:szCs w:val="22"/>
         </w:rPr>
         <w:tab/>
+      </w:r>
+      <w:proofErr w:type="spellStart"/>
+      <w:r>
+        <w:rPr>
+          <w:rFonts w:ascii="Times" w:eastAsia="Times New Roman" w:hAnsi="Times" w:cs="Times New Roman"/>
+          <w:color w:val="000000"/>
+          <w:sz w:val="22"/>
+          <w:szCs w:val="22"/>
+        </w:rPr>
+        <w:t>Emnet</w:t>
+      </w:r>
+      <w:proofErr w:type="spellEnd"/>
+      <w:r>
+        <w:rPr>
+          <w:rFonts w:ascii="Times" w:eastAsia="Times New Roman" w:hAnsi="Times" w:cs="Times New Roman"/>
+          <w:color w:val="000000"/>
+          <w:sz w:val="22"/>
+          <w:szCs w:val="22"/>
+        </w:rPr>
+        <w:t xml:space="preserve"> </w:t>
+      </w:r>
+      <w:proofErr w:type="spellStart"/>
+      <w:r>
+        <w:rPr>
+          <w:rFonts w:ascii="Times" w:eastAsia="Times New Roman" w:hAnsi="Times" w:cs="Times New Roman"/>
+          <w:color w:val="000000"/>
+          <w:sz w:val="22"/>
+          <w:szCs w:val="22"/>
+        </w:rPr>
+        <w:t>Gossaye</w:t>
+      </w:r>
+      <w:proofErr w:type="spellEnd"/>
+      <w:r>
+        <w:rPr>
+          <w:rFonts w:ascii="Times" w:eastAsia="Times New Roman" w:hAnsi="Times" w:cs="Times New Roman"/>
+          <w:color w:val="000000"/>
+          <w:sz w:val="22"/>
+          <w:szCs w:val="22"/>
+        </w:rPr>
+        <w:t xml:space="preserve"> 1221300</w:t>
+      </w:r>
+    </w:p>
+    <w:p>
+      <w:pPr>
+        <w:ind w:left="1440"/>
+        <w:rPr>
+          <w:rFonts w:ascii="Times" w:eastAsia="Times New Roman" w:hAnsi="Times" w:cs="Times New Roman"/>
+          <w:color w:val="000000"/>
+          <w:sz w:val="22"/>
+          <w:szCs w:val="22"/>
+        </w:rPr>
+      </w:pPr>
+      <w:r>
+        <w:rPr>
+          <w:rFonts w:ascii="Times" w:eastAsia="Times New Roman" w:hAnsi="Times" w:cs="Times New Roman"/>
+          <w:sz w:val="22"/>
+          <w:szCs w:val="22"/>
+        </w:rPr>
+        <w:t xml:space="preserve">Vincent Joe </w:t>
+      </w:r>
+      <w:r>
+        <w:rPr>
+          <w:rFonts w:ascii="Times" w:eastAsia="Times New Roman" w:hAnsi="Times" w:cs="Times New Roman"/>
+          <w:sz w:val="22"/>
+          <w:szCs w:val="22"/>
+        </w:rPr>
+        <w:t>1470087</w:t>
       </w:r>
     </w:p>
     <w:p>
@@ -392,6 +470,7 @@
         </w:rPr>
         <w:t xml:space="preserve"> to determine which </w:t>
       </w:r>
+      <w:proofErr w:type="spellStart"/>
       <w:r>
         <w:rPr>
           <w:rFonts w:ascii="Times" w:hAnsi="Times" w:cs="Courier"/>
@@ -402,6 +481,7 @@
         </w:rPr>
         <w:t>DataCounter</w:t>
       </w:r>
+      <w:proofErr w:type="spellEnd"/>
       <w:r>
         <w:rPr>
           <w:rFonts w:ascii="Times" w:eastAsia="Times New Roman" w:hAnsi="Times" w:cs="Times New Roman"/>
@@ -458,7 +538,7 @@
           <w:sz w:val="22"/>
           <w:szCs w:val="22"/>
         </w:rPr>
-        <w:t>, HashTable_OP</w:t>
+        <w:t>, HashTable_OA</w:t>
       </w:r>
       <w:r>
         <w:rPr>
@@ -610,6 +690,36 @@
         <w:ind w:left="720"/>
         <w:rPr>
           <w:rFonts w:ascii="Times" w:eastAsia="Times New Roman" w:hAnsi="Times" w:cs="Times New Roman"/>
+          <w:color w:val="000000"/>
+          <w:sz w:val="22"/>
+          <w:szCs w:val="22"/>
+        </w:rPr>
+      </w:pPr>
+      <w:r>
+        <w:rPr>
+          <w:rFonts w:ascii="Times" w:eastAsia="Times New Roman" w:hAnsi="Times" w:cs="Times New Roman"/>
+          <w:b/>
+          <w:color w:val="000000"/>
+          <w:sz w:val="22"/>
+          <w:szCs w:val="22"/>
+        </w:rPr>
+        <w:tab/>
+      </w:r>
+      <w:r>
+        <w:rPr>
+          <w:rFonts w:ascii="Times" w:eastAsia="Times New Roman" w:hAnsi="Times" w:cs="Times New Roman"/>
+          <w:color w:val="000000"/>
+          <w:sz w:val="22"/>
+          <w:szCs w:val="22"/>
+        </w:rPr>
+        <w:t xml:space="preserve">For this experiment we used six text files that increased in size by a factor of 1000. </w:t>
+      </w:r>
+    </w:p>
+    <w:p>
+      <w:pPr>
+        <w:ind w:left="720"/>
+        <w:rPr>
+          <w:rFonts w:ascii="Times" w:eastAsia="Times New Roman" w:hAnsi="Times" w:cs="Times New Roman"/>
           <w:b/>
           <w:color w:val="000000"/>
           <w:sz w:val="22"/>
@@ -659,6 +769,75 @@
     </w:p>
     <w:p>
       <w:pPr>
+        <w:ind w:left="1440"/>
+        <w:rPr>
+          <w:rFonts w:ascii="Times" w:eastAsia="Times New Roman" w:hAnsi="Times" w:cs="Times New Roman"/>
+          <w:color w:val="000000"/>
+          <w:sz w:val="22"/>
+          <w:szCs w:val="22"/>
+        </w:rPr>
+      </w:pPr>
+      <w:r>
+        <w:rPr>
+          <w:rFonts w:ascii="Times" w:eastAsia="Times New Roman" w:hAnsi="Times" w:cs="Times New Roman"/>
+          <w:color w:val="000000"/>
+          <w:sz w:val="22"/>
+          <w:szCs w:val="22"/>
+        </w:rPr>
+        <w:t xml:space="preserve">Using the sample code provided in the spec we calculated the average run time of </w:t>
+      </w:r>
+      <w:r>
+        <w:rPr>
+          <w:rFonts w:ascii="Times" w:eastAsia="Times New Roman" w:hAnsi="Times" w:cs="Times New Roman"/>
+          <w:color w:val="000000"/>
+          <w:sz w:val="22"/>
+          <w:szCs w:val="22"/>
+        </w:rPr>
+        <w:t xml:space="preserve">creating each </w:t>
+      </w:r>
+      <w:proofErr w:type="spellStart"/>
+      <w:r>
+        <w:rPr>
+          <w:rFonts w:ascii="Times" w:eastAsia="Times New Roman" w:hAnsi="Times" w:cs="Times New Roman"/>
+          <w:color w:val="000000"/>
+          <w:sz w:val="22"/>
+          <w:szCs w:val="22"/>
+        </w:rPr>
+        <w:t>HashTable</w:t>
+      </w:r>
+      <w:proofErr w:type="spellEnd"/>
+      <w:r>
+        <w:rPr>
+          <w:rFonts w:ascii="Times" w:eastAsia="Times New Roman" w:hAnsi="Times" w:cs="Times New Roman"/>
+          <w:color w:val="000000"/>
+          <w:sz w:val="22"/>
+          <w:szCs w:val="22"/>
+        </w:rPr>
+        <w:t xml:space="preserve"> implementation and counting all the words in the given text file. To get the average run time we timed each input size nine times and ignored the first three runs to encounter the JVM </w:t>
+      </w:r>
+      <w:proofErr w:type="spellStart"/>
+      <w:r>
+        <w:rPr>
+          <w:rFonts w:ascii="Times" w:eastAsia="Times New Roman" w:hAnsi="Times" w:cs="Times New Roman"/>
+          <w:color w:val="000000"/>
+          <w:sz w:val="22"/>
+          <w:szCs w:val="22"/>
+        </w:rPr>
+        <w:t>warmup</w:t>
+      </w:r>
+      <w:proofErr w:type="spellEnd"/>
+      <w:r>
+        <w:rPr>
+          <w:rFonts w:ascii="Times" w:eastAsia="Times New Roman" w:hAnsi="Times" w:cs="Times New Roman"/>
+          <w:color w:val="000000"/>
+          <w:sz w:val="22"/>
+          <w:szCs w:val="22"/>
+        </w:rPr>
+        <w:t>.</w:t>
+      </w:r>
+    </w:p>
+    <w:p>
+      <w:pPr>
         <w:ind w:left="720"/>
         <w:rPr>
           <w:rFonts w:ascii="Times" w:eastAsia="Times New Roman" w:hAnsi="Times" w:cs="Times New Roman"/>
@@ -719,12 +898,62 @@
           <w:szCs w:val="22"/>
         </w:rPr>
       </w:pPr>
+      <w:r>
+        <w:rPr>
+          <w:rFonts w:ascii="Times" w:eastAsia="Times New Roman" w:hAnsi="Times" w:cs="Times New Roman"/>
+          <w:color w:val="000000"/>
+          <w:sz w:val="22"/>
+          <w:szCs w:val="22"/>
+        </w:rPr>
+        <w:tab/>
+        <w:t xml:space="preserve">When timing our WordCount.java in the write up experiment package we commented out the method call </w:t>
+      </w:r>
     </w:p>
     <w:p>
       <w:pPr>
         <w:ind w:left="720"/>
         <w:rPr>
           <w:rFonts w:ascii="Times" w:eastAsia="Times New Roman" w:hAnsi="Times" w:cs="Times New Roman"/>
+          <w:color w:val="000000"/>
+          <w:sz w:val="22"/>
+          <w:szCs w:val="22"/>
+        </w:rPr>
+      </w:pPr>
+      <w:r>
+        <w:rPr>
+          <w:rFonts w:ascii="Times" w:eastAsia="Times New Roman" w:hAnsi="Times" w:cs="Times New Roman"/>
+          <w:color w:val="000000"/>
+          <w:sz w:val="22"/>
+          <w:szCs w:val="22"/>
+        </w:rPr>
+        <w:tab/>
+      </w:r>
+      <w:proofErr w:type="gramStart"/>
+      <w:r>
+        <w:rPr>
+          <w:rFonts w:ascii="Times" w:eastAsia="Times New Roman" w:hAnsi="Times" w:cs="Times New Roman"/>
+          <w:color w:val="000000"/>
+          <w:sz w:val="22"/>
+          <w:szCs w:val="22"/>
+        </w:rPr>
+        <w:t>to</w:t>
+      </w:r>
+      <w:proofErr w:type="gramEnd"/>
+      <w:r>
+        <w:rPr>
+          <w:rFonts w:ascii="Times" w:eastAsia="Times New Roman" w:hAnsi="Times" w:cs="Times New Roman"/>
+          <w:color w:val="000000"/>
+          <w:sz w:val="22"/>
+          <w:szCs w:val="22"/>
+        </w:rPr>
+        <w:t xml:space="preserve"> print out each word and its corresponding count. </w:t>
+      </w:r>
+    </w:p>
+    <w:p>
+      <w:pPr>
+        <w:ind w:left="720"/>
+        <w:rPr>
+          <w:rFonts w:ascii="Times" w:eastAsia="Times New Roman" w:hAnsi="Times" w:cs="Times New Roman"/>
           <w:b/>
           <w:color w:val="000000"/>
           <w:sz w:val="22"/>
@@ -877,6 +1106,686 @@
         <w:ind w:left="720"/>
         <w:rPr>
           <w:rFonts w:ascii="Times" w:eastAsia="Times New Roman" w:hAnsi="Times" w:cs="Times New Roman"/>
+          <w:b/>
+          <w:color w:val="000000"/>
+          <w:sz w:val="22"/>
+          <w:szCs w:val="22"/>
+        </w:rPr>
+      </w:pPr>
+      <w:r>
+        <w:rPr>
+          <w:rFonts w:ascii="Times" w:eastAsia="Times New Roman" w:hAnsi="Times" w:cs="Times New Roman"/>
+          <w:b/>
+          <w:color w:val="000000"/>
+          <w:sz w:val="22"/>
+          <w:szCs w:val="22"/>
+        </w:rPr>
+        <w:tab/>
+      </w:r>
+    </w:p>
+    <w:tbl>
+      <w:tblPr>
+        <w:tblStyle w:val="LightList-Accent1"/>
+        <w:tblW w:w="4060" w:type="dxa"/>
+        <w:jc w:val="center"/>
+        <w:tblLook w:val="04A0" w:firstRow="1" w:lastRow="0" w:firstColumn="1" w:lastColumn="0" w:noHBand="0" w:noVBand="1"/>
+      </w:tblPr>
+      <w:tblGrid>
+        <w:gridCol w:w="818"/>
+        <w:gridCol w:w="1651"/>
+        <w:gridCol w:w="1591"/>
+      </w:tblGrid>
+      <w:tr>
+        <w:trPr>
+          <w:cnfStyle w:val="100000000000" w:firstRow="1" w:lastRow="0" w:firstColumn="0" w:lastColumn="0" w:oddVBand="0" w:evenVBand="0" w:oddHBand="0" w:evenHBand="0" w:firstRowFirstColumn="0" w:firstRowLastColumn="0" w:lastRowFirstColumn="0" w:lastRowLastColumn="0"/>
+          <w:trHeight w:val="267"/>
+          <w:jc w:val="center"/>
+        </w:trPr>
+        <w:tc>
+          <w:tcPr>
+            <w:cnfStyle w:val="001000000000" w:firstRow="0" w:lastRow="0" w:firstColumn="1" w:lastColumn="0" w:oddVBand="0" w:evenVBand="0" w:oddHBand="0" w:evenHBand="0" w:firstRowFirstColumn="0" w:firstRowLastColumn="0" w:lastRowFirstColumn="0" w:lastRowLastColumn="0"/>
+            <w:tcW w:w="818" w:type="dxa"/>
+            <w:noWrap/>
+            <w:hideMark/>
+          </w:tcPr>
+          <w:p>
+            <w:pPr>
+              <w:rPr>
+                <w:rFonts w:ascii="Calibri" w:eastAsia="Times New Roman" w:hAnsi="Calibri" w:cs="Times New Roman"/>
+                <w:color w:val="000000"/>
+                <w:sz w:val="22"/>
+                <w:szCs w:val="22"/>
+              </w:rPr>
+            </w:pPr>
+            <w:proofErr w:type="gramStart"/>
+            <w:r>
+              <w:rPr>
+                <w:rFonts w:ascii="Calibri" w:eastAsia="Times New Roman" w:hAnsi="Calibri" w:cs="Times New Roman"/>
+                <w:color w:val="000000"/>
+                <w:sz w:val="22"/>
+                <w:szCs w:val="22"/>
+              </w:rPr>
+              <w:t>words</w:t>
+            </w:r>
+            <w:proofErr w:type="gramEnd"/>
+          </w:p>
+        </w:tc>
+        <w:tc>
+          <w:tcPr>
+            <w:tcW w:w="1651" w:type="dxa"/>
+            <w:noWrap/>
+            <w:hideMark/>
+          </w:tcPr>
+          <w:p>
+            <w:pPr>
+              <w:cnfStyle w:val="100000000000" w:firstRow="1" w:lastRow="0" w:firstColumn="0" w:lastColumn="0" w:oddVBand="0" w:evenVBand="0" w:oddHBand="0" w:evenHBand="0" w:firstRowFirstColumn="0" w:firstRowLastColumn="0" w:lastRowFirstColumn="0" w:lastRowLastColumn="0"/>
+              <w:rPr>
+                <w:rFonts w:ascii="Calibri" w:eastAsia="Times New Roman" w:hAnsi="Calibri" w:cs="Times New Roman"/>
+                <w:color w:val="000000"/>
+                <w:sz w:val="22"/>
+                <w:szCs w:val="22"/>
+              </w:rPr>
+            </w:pPr>
+            <w:r>
+              <w:rPr>
+                <w:rFonts w:ascii="Calibri" w:eastAsia="Times New Roman" w:hAnsi="Calibri" w:cs="Times New Roman"/>
+                <w:color w:val="000000"/>
+                <w:sz w:val="22"/>
+                <w:szCs w:val="22"/>
+              </w:rPr>
+              <w:t>HashTable_OA</w:t>
+            </w:r>
+          </w:p>
+        </w:tc>
+        <w:tc>
+          <w:tcPr>
+            <w:tcW w:w="1591" w:type="dxa"/>
+            <w:noWrap/>
+            <w:hideMark/>
+          </w:tcPr>
+          <w:p>
+            <w:pPr>
+              <w:cnfStyle w:val="100000000000" w:firstRow="1" w:lastRow="0" w:firstColumn="0" w:lastColumn="0" w:oddVBand="0" w:evenVBand="0" w:oddHBand="0" w:evenHBand="0" w:firstRowFirstColumn="0" w:firstRowLastColumn="0" w:lastRowFirstColumn="0" w:lastRowLastColumn="0"/>
+              <w:rPr>
+                <w:rFonts w:ascii="Calibri" w:eastAsia="Times New Roman" w:hAnsi="Calibri" w:cs="Times New Roman"/>
+                <w:color w:val="000000"/>
+                <w:sz w:val="22"/>
+                <w:szCs w:val="22"/>
+              </w:rPr>
+            </w:pPr>
+            <w:r>
+              <w:rPr>
+                <w:rFonts w:ascii="Calibri" w:eastAsia="Times New Roman" w:hAnsi="Calibri" w:cs="Times New Roman"/>
+                <w:color w:val="000000"/>
+                <w:sz w:val="22"/>
+                <w:szCs w:val="22"/>
+              </w:rPr>
+              <w:t>HashTable_SC</w:t>
+            </w:r>
+          </w:p>
+        </w:tc>
+      </w:tr>
+      <w:tr>
+        <w:trPr>
+          <w:cnfStyle w:val="000000100000" w:firstRow="0" w:lastRow="0" w:firstColumn="0" w:lastColumn="0" w:oddVBand="0" w:evenVBand="0" w:oddHBand="1" w:evenHBand="0" w:firstRowFirstColumn="0" w:firstRowLastColumn="0" w:lastRowFirstColumn="0" w:lastRowLastColumn="0"/>
+          <w:trHeight w:val="267"/>
+          <w:jc w:val="center"/>
+        </w:trPr>
+        <w:tc>
+          <w:tcPr>
+            <w:cnfStyle w:val="001000000000" w:firstRow="0" w:lastRow="0" w:firstColumn="1" w:lastColumn="0" w:oddVBand="0" w:evenVBand="0" w:oddHBand="0" w:evenHBand="0" w:firstRowFirstColumn="0" w:firstRowLastColumn="0" w:lastRowFirstColumn="0" w:lastRowLastColumn="0"/>
+            <w:tcW w:w="818" w:type="dxa"/>
+            <w:noWrap/>
+            <w:hideMark/>
+          </w:tcPr>
+          <w:p>
+            <w:pPr>
+              <w:jc w:val="right"/>
+              <w:rPr>
+                <w:rFonts w:ascii="Calibri" w:eastAsia="Times New Roman" w:hAnsi="Calibri" w:cs="Times New Roman"/>
+                <w:b w:val="0"/>
+                <w:color w:val="000000"/>
+                <w:sz w:val="22"/>
+                <w:szCs w:val="22"/>
+              </w:rPr>
+            </w:pPr>
+            <w:r>
+              <w:rPr>
+                <w:rFonts w:ascii="Calibri" w:eastAsia="Times New Roman" w:hAnsi="Calibri" w:cs="Times New Roman"/>
+                <w:b w:val="0"/>
+                <w:color w:val="000000"/>
+                <w:sz w:val="22"/>
+                <w:szCs w:val="22"/>
+              </w:rPr>
+              <w:t>1000</w:t>
+            </w:r>
+          </w:p>
+        </w:tc>
+        <w:tc>
+          <w:tcPr>
+            <w:tcW w:w="1651" w:type="dxa"/>
+            <w:noWrap/>
+            <w:hideMark/>
+          </w:tcPr>
+          <w:p>
+            <w:pPr>
+              <w:jc w:val="right"/>
+              <w:cnfStyle w:val="000000100000" w:firstRow="0" w:lastRow="0" w:firstColumn="0" w:lastColumn="0" w:oddVBand="0" w:evenVBand="0" w:oddHBand="1" w:evenHBand="0" w:firstRowFirstColumn="0" w:firstRowLastColumn="0" w:lastRowFirstColumn="0" w:lastRowLastColumn="0"/>
+              <w:rPr>
+                <w:rFonts w:ascii="Calibri" w:eastAsia="Times New Roman" w:hAnsi="Calibri" w:cs="Times New Roman"/>
+                <w:color w:val="000000"/>
+                <w:sz w:val="22"/>
+                <w:szCs w:val="22"/>
+              </w:rPr>
+            </w:pPr>
+            <w:r>
+              <w:rPr>
+                <w:rFonts w:ascii="Calibri" w:eastAsia="Times New Roman" w:hAnsi="Calibri" w:cs="Times New Roman"/>
+                <w:color w:val="000000"/>
+                <w:sz w:val="22"/>
+                <w:szCs w:val="22"/>
+              </w:rPr>
+              <w:t>2.5</w:t>
+            </w:r>
+          </w:p>
+        </w:tc>
+        <w:tc>
+          <w:tcPr>
+            <w:tcW w:w="1591" w:type="dxa"/>
+            <w:noWrap/>
+            <w:hideMark/>
+          </w:tcPr>
+          <w:p>
+            <w:pPr>
+              <w:jc w:val="right"/>
+              <w:cnfStyle w:val="000000100000" w:firstRow="0" w:lastRow="0" w:firstColumn="0" w:lastColumn="0" w:oddVBand="0" w:evenVBand="0" w:oddHBand="1" w:evenHBand="0" w:firstRowFirstColumn="0" w:firstRowLastColumn="0" w:lastRowFirstColumn="0" w:lastRowLastColumn="0"/>
+              <w:rPr>
+                <w:rFonts w:ascii="Calibri" w:eastAsia="Times New Roman" w:hAnsi="Calibri" w:cs="Times New Roman"/>
+                <w:color w:val="000000"/>
+                <w:sz w:val="22"/>
+                <w:szCs w:val="22"/>
+              </w:rPr>
+            </w:pPr>
+            <w:r>
+              <w:rPr>
+                <w:rFonts w:ascii="Calibri" w:eastAsia="Times New Roman" w:hAnsi="Calibri" w:cs="Times New Roman"/>
+                <w:color w:val="000000"/>
+                <w:sz w:val="22"/>
+                <w:szCs w:val="22"/>
+              </w:rPr>
+              <w:t>2.665</w:t>
+            </w:r>
+          </w:p>
+        </w:tc>
+      </w:tr>
+      <w:tr>
+        <w:trPr>
+          <w:trHeight w:val="267"/>
+          <w:jc w:val="center"/>
+        </w:trPr>
+        <w:tc>
+          <w:tcPr>
+            <w:cnfStyle w:val="001000000000" w:firstRow="0" w:lastRow="0" w:firstColumn="1" w:lastColumn="0" w:oddVBand="0" w:evenVBand="0" w:oddHBand="0" w:evenHBand="0" w:firstRowFirstColumn="0" w:firstRowLastColumn="0" w:lastRowFirstColumn="0" w:lastRowLastColumn="0"/>
+            <w:tcW w:w="818" w:type="dxa"/>
+            <w:noWrap/>
+            <w:hideMark/>
+          </w:tcPr>
+          <w:p>
+            <w:pPr>
+              <w:jc w:val="right"/>
+              <w:rPr>
+                <w:rFonts w:ascii="Calibri" w:eastAsia="Times New Roman" w:hAnsi="Calibri" w:cs="Times New Roman"/>
+                <w:b w:val="0"/>
+                <w:color w:val="000000"/>
+                <w:sz w:val="22"/>
+                <w:szCs w:val="22"/>
+              </w:rPr>
+            </w:pPr>
+            <w:r>
+              <w:rPr>
+                <w:rFonts w:ascii="Calibri" w:eastAsia="Times New Roman" w:hAnsi="Calibri" w:cs="Times New Roman"/>
+                <w:b w:val="0"/>
+                <w:color w:val="000000"/>
+                <w:sz w:val="22"/>
+                <w:szCs w:val="22"/>
+              </w:rPr>
+              <w:t>2000</w:t>
+            </w:r>
+          </w:p>
+        </w:tc>
+        <w:tc>
+          <w:tcPr>
+            <w:tcW w:w="1651" w:type="dxa"/>
+            <w:noWrap/>
+            <w:hideMark/>
+          </w:tcPr>
+          <w:p>
+            <w:pPr>
+              <w:jc w:val="right"/>
+              <w:cnfStyle w:val="000000000000" w:firstRow="0" w:lastRow="0" w:firstColumn="0" w:lastColumn="0" w:oddVBand="0" w:evenVBand="0" w:oddHBand="0" w:evenHBand="0" w:firstRowFirstColumn="0" w:firstRowLastColumn="0" w:lastRowFirstColumn="0" w:lastRowLastColumn="0"/>
+              <w:rPr>
+                <w:rFonts w:ascii="Calibri" w:eastAsia="Times New Roman" w:hAnsi="Calibri" w:cs="Times New Roman"/>
+                <w:color w:val="000000"/>
+                <w:sz w:val="22"/>
+                <w:szCs w:val="22"/>
+              </w:rPr>
+            </w:pPr>
+            <w:r>
+              <w:rPr>
+                <w:rFonts w:ascii="Calibri" w:eastAsia="Times New Roman" w:hAnsi="Calibri" w:cs="Times New Roman"/>
+                <w:color w:val="000000"/>
+                <w:sz w:val="22"/>
+                <w:szCs w:val="22"/>
+              </w:rPr>
+              <w:t>4</w:t>
+            </w:r>
+          </w:p>
+        </w:tc>
+        <w:tc>
+          <w:tcPr>
+            <w:tcW w:w="1591" w:type="dxa"/>
+            <w:noWrap/>
+            <w:hideMark/>
+          </w:tcPr>
+          <w:p>
+            <w:pPr>
+              <w:jc w:val="right"/>
+              <w:cnfStyle w:val="000000000000" w:firstRow="0" w:lastRow="0" w:firstColumn="0" w:lastColumn="0" w:oddVBand="0" w:evenVBand="0" w:oddHBand="0" w:evenHBand="0" w:firstRowFirstColumn="0" w:firstRowLastColumn="0" w:lastRowFirstColumn="0" w:lastRowLastColumn="0"/>
+              <w:rPr>
+                <w:rFonts w:ascii="Calibri" w:eastAsia="Times New Roman" w:hAnsi="Calibri" w:cs="Times New Roman"/>
+                <w:color w:val="000000"/>
+                <w:sz w:val="22"/>
+                <w:szCs w:val="22"/>
+              </w:rPr>
+            </w:pPr>
+            <w:r>
+              <w:rPr>
+                <w:rFonts w:ascii="Calibri" w:eastAsia="Times New Roman" w:hAnsi="Calibri" w:cs="Times New Roman"/>
+                <w:color w:val="000000"/>
+                <w:sz w:val="22"/>
+                <w:szCs w:val="22"/>
+              </w:rPr>
+              <w:t>4.166</w:t>
+            </w:r>
+          </w:p>
+        </w:tc>
+      </w:tr>
+      <w:tr>
+        <w:trPr>
+          <w:cnfStyle w:val="000000100000" w:firstRow="0" w:lastRow="0" w:firstColumn="0" w:lastColumn="0" w:oddVBand="0" w:evenVBand="0" w:oddHBand="1" w:evenHBand="0" w:firstRowFirstColumn="0" w:firstRowLastColumn="0" w:lastRowFirstColumn="0" w:lastRowLastColumn="0"/>
+          <w:trHeight w:val="267"/>
+          <w:jc w:val="center"/>
+        </w:trPr>
+        <w:tc>
+          <w:tcPr>
+            <w:cnfStyle w:val="001000000000" w:firstRow="0" w:lastRow="0" w:firstColumn="1" w:lastColumn="0" w:oddVBand="0" w:evenVBand="0" w:oddHBand="0" w:evenHBand="0" w:firstRowFirstColumn="0" w:firstRowLastColumn="0" w:lastRowFirstColumn="0" w:lastRowLastColumn="0"/>
+            <w:tcW w:w="818" w:type="dxa"/>
+            <w:noWrap/>
+            <w:hideMark/>
+          </w:tcPr>
+          <w:p>
+            <w:pPr>
+              <w:jc w:val="right"/>
+              <w:rPr>
+                <w:rFonts w:ascii="Calibri" w:eastAsia="Times New Roman" w:hAnsi="Calibri" w:cs="Times New Roman"/>
+                <w:b w:val="0"/>
+                <w:color w:val="000000"/>
+                <w:sz w:val="22"/>
+                <w:szCs w:val="22"/>
+              </w:rPr>
+            </w:pPr>
+            <w:r>
+              <w:rPr>
+                <w:rFonts w:ascii="Calibri" w:eastAsia="Times New Roman" w:hAnsi="Calibri" w:cs="Times New Roman"/>
+                <w:b w:val="0"/>
+                <w:color w:val="000000"/>
+                <w:sz w:val="22"/>
+                <w:szCs w:val="22"/>
+              </w:rPr>
+              <w:t>3000</w:t>
+            </w:r>
+          </w:p>
+        </w:tc>
+        <w:tc>
+          <w:tcPr>
+            <w:tcW w:w="1651" w:type="dxa"/>
+            <w:noWrap/>
+            <w:hideMark/>
+          </w:tcPr>
+          <w:p>
+            <w:pPr>
+              <w:jc w:val="right"/>
+              <w:cnfStyle w:val="000000100000" w:firstRow="0" w:lastRow="0" w:firstColumn="0" w:lastColumn="0" w:oddVBand="0" w:evenVBand="0" w:oddHBand="1" w:evenHBand="0" w:firstRowFirstColumn="0" w:firstRowLastColumn="0" w:lastRowFirstColumn="0" w:lastRowLastColumn="0"/>
+              <w:rPr>
+                <w:rFonts w:ascii="Calibri" w:eastAsia="Times New Roman" w:hAnsi="Calibri" w:cs="Times New Roman"/>
+                <w:color w:val="000000"/>
+                <w:sz w:val="22"/>
+                <w:szCs w:val="22"/>
+              </w:rPr>
+            </w:pPr>
+            <w:r>
+              <w:rPr>
+                <w:rFonts w:ascii="Calibri" w:eastAsia="Times New Roman" w:hAnsi="Calibri" w:cs="Times New Roman"/>
+                <w:color w:val="000000"/>
+                <w:sz w:val="22"/>
+                <w:szCs w:val="22"/>
+              </w:rPr>
+              <w:t>4.833</w:t>
+            </w:r>
+          </w:p>
+        </w:tc>
+        <w:tc>
+          <w:tcPr>
+            <w:tcW w:w="1591" w:type="dxa"/>
+            <w:noWrap/>
+            <w:hideMark/>
+          </w:tcPr>
+          <w:p>
+            <w:pPr>
+              <w:jc w:val="right"/>
+              <w:cnfStyle w:val="000000100000" w:firstRow="0" w:lastRow="0" w:firstColumn="0" w:lastColumn="0" w:oddVBand="0" w:evenVBand="0" w:oddHBand="1" w:evenHBand="0" w:firstRowFirstColumn="0" w:firstRowLastColumn="0" w:lastRowFirstColumn="0" w:lastRowLastColumn="0"/>
+              <w:rPr>
+                <w:rFonts w:ascii="Calibri" w:eastAsia="Times New Roman" w:hAnsi="Calibri" w:cs="Times New Roman"/>
+                <w:color w:val="000000"/>
+                <w:sz w:val="22"/>
+                <w:szCs w:val="22"/>
+              </w:rPr>
+            </w:pPr>
+            <w:r>
+              <w:rPr>
+                <w:rFonts w:ascii="Calibri" w:eastAsia="Times New Roman" w:hAnsi="Calibri" w:cs="Times New Roman"/>
+                <w:color w:val="000000"/>
+                <w:sz w:val="22"/>
+                <w:szCs w:val="22"/>
+              </w:rPr>
+              <w:t>5.166</w:t>
+            </w:r>
+          </w:p>
+        </w:tc>
+      </w:tr>
+      <w:tr>
+        <w:trPr>
+          <w:trHeight w:val="267"/>
+          <w:jc w:val="center"/>
+        </w:trPr>
+        <w:tc>
+          <w:tcPr>
+            <w:cnfStyle w:val="001000000000" w:firstRow="0" w:lastRow="0" w:firstColumn="1" w:lastColumn="0" w:oddVBand="0" w:evenVBand="0" w:oddHBand="0" w:evenHBand="0" w:firstRowFirstColumn="0" w:firstRowLastColumn="0" w:lastRowFirstColumn="0" w:lastRowLastColumn="0"/>
+            <w:tcW w:w="818" w:type="dxa"/>
+            <w:noWrap/>
+            <w:hideMark/>
+          </w:tcPr>
+          <w:p>
+            <w:pPr>
+              <w:jc w:val="right"/>
+              <w:rPr>
+                <w:rFonts w:ascii="Calibri" w:eastAsia="Times New Roman" w:hAnsi="Calibri" w:cs="Times New Roman"/>
+                <w:b w:val="0"/>
+                <w:color w:val="000000"/>
+                <w:sz w:val="22"/>
+                <w:szCs w:val="22"/>
+              </w:rPr>
+            </w:pPr>
+            <w:r>
+              <w:rPr>
+                <w:rFonts w:ascii="Calibri" w:eastAsia="Times New Roman" w:hAnsi="Calibri" w:cs="Times New Roman"/>
+                <w:b w:val="0"/>
+                <w:color w:val="000000"/>
+                <w:sz w:val="22"/>
+                <w:szCs w:val="22"/>
+              </w:rPr>
+              <w:t>4000</w:t>
+            </w:r>
+          </w:p>
+        </w:tc>
+        <w:tc>
+          <w:tcPr>
+            <w:tcW w:w="1651" w:type="dxa"/>
+            <w:noWrap/>
+            <w:hideMark/>
+          </w:tcPr>
+          <w:p>
+            <w:pPr>
+              <w:jc w:val="right"/>
+              <w:cnfStyle w:val="000000000000" w:firstRow="0" w:lastRow="0" w:firstColumn="0" w:lastColumn="0" w:oddVBand="0" w:evenVBand="0" w:oddHBand="0" w:evenHBand="0" w:firstRowFirstColumn="0" w:firstRowLastColumn="0" w:lastRowFirstColumn="0" w:lastRowLastColumn="0"/>
+              <w:rPr>
+                <w:rFonts w:ascii="Calibri" w:eastAsia="Times New Roman" w:hAnsi="Calibri" w:cs="Times New Roman"/>
+                <w:color w:val="000000"/>
+                <w:sz w:val="22"/>
+                <w:szCs w:val="22"/>
+              </w:rPr>
+            </w:pPr>
+            <w:r>
+              <w:rPr>
+                <w:rFonts w:ascii="Calibri" w:eastAsia="Times New Roman" w:hAnsi="Calibri" w:cs="Times New Roman"/>
+                <w:color w:val="000000"/>
+                <w:sz w:val="22"/>
+                <w:szCs w:val="22"/>
+              </w:rPr>
+              <w:t>5.666</w:t>
+            </w:r>
+          </w:p>
+        </w:tc>
+        <w:tc>
+          <w:tcPr>
+            <w:tcW w:w="1591" w:type="dxa"/>
+            <w:noWrap/>
+            <w:hideMark/>
+          </w:tcPr>
+          <w:p>
+            <w:pPr>
+              <w:jc w:val="right"/>
+              <w:cnfStyle w:val="000000000000" w:firstRow="0" w:lastRow="0" w:firstColumn="0" w:lastColumn="0" w:oddVBand="0" w:evenVBand="0" w:oddHBand="0" w:evenHBand="0" w:firstRowFirstColumn="0" w:firstRowLastColumn="0" w:lastRowFirstColumn="0" w:lastRowLastColumn="0"/>
+              <w:rPr>
+                <w:rFonts w:ascii="Calibri" w:eastAsia="Times New Roman" w:hAnsi="Calibri" w:cs="Times New Roman"/>
+                <w:color w:val="000000"/>
+                <w:sz w:val="22"/>
+                <w:szCs w:val="22"/>
+              </w:rPr>
+            </w:pPr>
+            <w:r>
+              <w:rPr>
+                <w:rFonts w:ascii="Calibri" w:eastAsia="Times New Roman" w:hAnsi="Calibri" w:cs="Times New Roman"/>
+                <w:color w:val="000000"/>
+                <w:sz w:val="22"/>
+                <w:szCs w:val="22"/>
+              </w:rPr>
+              <w:t>5.833</w:t>
+            </w:r>
+          </w:p>
+        </w:tc>
+      </w:tr>
+      <w:tr>
+        <w:trPr>
+          <w:cnfStyle w:val="000000100000" w:firstRow="0" w:lastRow="0" w:firstColumn="0" w:lastColumn="0" w:oddVBand="0" w:evenVBand="0" w:oddHBand="1" w:evenHBand="0" w:firstRowFirstColumn="0" w:firstRowLastColumn="0" w:lastRowFirstColumn="0" w:lastRowLastColumn="0"/>
+          <w:trHeight w:val="267"/>
+          <w:jc w:val="center"/>
+        </w:trPr>
+        <w:tc>
+          <w:tcPr>
+            <w:cnfStyle w:val="001000000000" w:firstRow="0" w:lastRow="0" w:firstColumn="1" w:lastColumn="0" w:oddVBand="0" w:evenVBand="0" w:oddHBand="0" w:evenHBand="0" w:firstRowFirstColumn="0" w:firstRowLastColumn="0" w:lastRowFirstColumn="0" w:lastRowLastColumn="0"/>
+            <w:tcW w:w="818" w:type="dxa"/>
+            <w:noWrap/>
+            <w:hideMark/>
+          </w:tcPr>
+          <w:p>
+            <w:pPr>
+              <w:jc w:val="right"/>
+              <w:rPr>
+                <w:rFonts w:ascii="Calibri" w:eastAsia="Times New Roman" w:hAnsi="Calibri" w:cs="Times New Roman"/>
+                <w:b w:val="0"/>
+                <w:color w:val="000000"/>
+                <w:sz w:val="22"/>
+                <w:szCs w:val="22"/>
+              </w:rPr>
+            </w:pPr>
+            <w:r>
+              <w:rPr>
+                <w:rFonts w:ascii="Calibri" w:eastAsia="Times New Roman" w:hAnsi="Calibri" w:cs="Times New Roman"/>
+                <w:b w:val="0"/>
+                <w:color w:val="000000"/>
+                <w:sz w:val="22"/>
+                <w:szCs w:val="22"/>
+              </w:rPr>
+              <w:t>5000</w:t>
+            </w:r>
+          </w:p>
+        </w:tc>
+        <w:tc>
+          <w:tcPr>
+            <w:tcW w:w="1651" w:type="dxa"/>
+            <w:noWrap/>
+            <w:hideMark/>
+          </w:tcPr>
+          <w:p>
+            <w:pPr>
+              <w:jc w:val="right"/>
+              <w:cnfStyle w:val="000000100000" w:firstRow="0" w:lastRow="0" w:firstColumn="0" w:lastColumn="0" w:oddVBand="0" w:evenVBand="0" w:oddHBand="1" w:evenHBand="0" w:firstRowFirstColumn="0" w:firstRowLastColumn="0" w:lastRowFirstColumn="0" w:lastRowLastColumn="0"/>
+              <w:rPr>
+                <w:rFonts w:ascii="Calibri" w:eastAsia="Times New Roman" w:hAnsi="Calibri" w:cs="Times New Roman"/>
+                <w:color w:val="000000"/>
+                <w:sz w:val="22"/>
+                <w:szCs w:val="22"/>
+              </w:rPr>
+            </w:pPr>
+            <w:r>
+              <w:rPr>
+                <w:rFonts w:ascii="Calibri" w:eastAsia="Times New Roman" w:hAnsi="Calibri" w:cs="Times New Roman"/>
+                <w:color w:val="000000"/>
+                <w:sz w:val="22"/>
+                <w:szCs w:val="22"/>
+              </w:rPr>
+              <w:t>6.333</w:t>
+            </w:r>
+          </w:p>
+        </w:tc>
+        <w:tc>
+          <w:tcPr>
+            <w:tcW w:w="1591" w:type="dxa"/>
+            <w:noWrap/>
+            <w:hideMark/>
+          </w:tcPr>
+          <w:p>
+            <w:pPr>
+              <w:jc w:val="right"/>
+              <w:cnfStyle w:val="000000100000" w:firstRow="0" w:lastRow="0" w:firstColumn="0" w:lastColumn="0" w:oddVBand="0" w:evenVBand="0" w:oddHBand="1" w:evenHBand="0" w:firstRowFirstColumn="0" w:firstRowLastColumn="0" w:lastRowFirstColumn="0" w:lastRowLastColumn="0"/>
+              <w:rPr>
+                <w:rFonts w:ascii="Calibri" w:eastAsia="Times New Roman" w:hAnsi="Calibri" w:cs="Times New Roman"/>
+                <w:color w:val="000000"/>
+                <w:sz w:val="22"/>
+                <w:szCs w:val="22"/>
+              </w:rPr>
+            </w:pPr>
+            <w:r>
+              <w:rPr>
+                <w:rFonts w:ascii="Calibri" w:eastAsia="Times New Roman" w:hAnsi="Calibri" w:cs="Times New Roman"/>
+                <w:color w:val="000000"/>
+                <w:sz w:val="22"/>
+                <w:szCs w:val="22"/>
+              </w:rPr>
+              <w:t>6.5</w:t>
+            </w:r>
+          </w:p>
+        </w:tc>
+      </w:tr>
+      <w:tr>
+        <w:trPr>
+          <w:trHeight w:val="267"/>
+          <w:jc w:val="center"/>
+        </w:trPr>
+        <w:tc>
+          <w:tcPr>
+            <w:cnfStyle w:val="001000000000" w:firstRow="0" w:lastRow="0" w:firstColumn="1" w:lastColumn="0" w:oddVBand="0" w:evenVBand="0" w:oddHBand="0" w:evenHBand="0" w:firstRowFirstColumn="0" w:firstRowLastColumn="0" w:lastRowFirstColumn="0" w:lastRowLastColumn="0"/>
+            <w:tcW w:w="818" w:type="dxa"/>
+            <w:noWrap/>
+            <w:hideMark/>
+          </w:tcPr>
+          <w:p>
+            <w:pPr>
+              <w:jc w:val="right"/>
+              <w:rPr>
+                <w:rFonts w:ascii="Calibri" w:eastAsia="Times New Roman" w:hAnsi="Calibri" w:cs="Times New Roman"/>
+                <w:b w:val="0"/>
+                <w:color w:val="000000"/>
+                <w:sz w:val="22"/>
+                <w:szCs w:val="22"/>
+              </w:rPr>
+            </w:pPr>
+            <w:r>
+              <w:rPr>
+                <w:rFonts w:ascii="Calibri" w:eastAsia="Times New Roman" w:hAnsi="Calibri" w:cs="Times New Roman"/>
+                <w:b w:val="0"/>
+                <w:color w:val="000000"/>
+                <w:sz w:val="22"/>
+                <w:szCs w:val="22"/>
+              </w:rPr>
+              <w:t>6000</w:t>
+            </w:r>
+          </w:p>
+        </w:tc>
+        <w:tc>
+          <w:tcPr>
+            <w:tcW w:w="1651" w:type="dxa"/>
+            <w:noWrap/>
+            <w:hideMark/>
+          </w:tcPr>
+          <w:p>
+            <w:pPr>
+              <w:jc w:val="right"/>
+              <w:cnfStyle w:val="000000000000" w:firstRow="0" w:lastRow="0" w:firstColumn="0" w:lastColumn="0" w:oddVBand="0" w:evenVBand="0" w:oddHBand="0" w:evenHBand="0" w:firstRowFirstColumn="0" w:firstRowLastColumn="0" w:lastRowFirstColumn="0" w:lastRowLastColumn="0"/>
+              <w:rPr>
+                <w:rFonts w:ascii="Calibri" w:eastAsia="Times New Roman" w:hAnsi="Calibri" w:cs="Times New Roman"/>
+                <w:color w:val="000000"/>
+                <w:sz w:val="22"/>
+                <w:szCs w:val="22"/>
+              </w:rPr>
+            </w:pPr>
+            <w:r>
+              <w:rPr>
+                <w:rFonts w:ascii="Calibri" w:eastAsia="Times New Roman" w:hAnsi="Calibri" w:cs="Times New Roman"/>
+                <w:color w:val="000000"/>
+                <w:sz w:val="22"/>
+                <w:szCs w:val="22"/>
+              </w:rPr>
+              <w:t>7.333</w:t>
+            </w:r>
+          </w:p>
+        </w:tc>
+        <w:tc>
+          <w:tcPr>
+            <w:tcW w:w="1591" w:type="dxa"/>
+            <w:noWrap/>
+            <w:hideMark/>
+          </w:tcPr>
+          <w:p>
+            <w:pPr>
+              <w:jc w:val="right"/>
+              <w:cnfStyle w:val="000000000000" w:firstRow="0" w:lastRow="0" w:firstColumn="0" w:lastColumn="0" w:oddVBand="0" w:evenVBand="0" w:oddHBand="0" w:evenHBand="0" w:firstRowFirstColumn="0" w:firstRowLastColumn="0" w:lastRowFirstColumn="0" w:lastRowLastColumn="0"/>
+              <w:rPr>
+                <w:rFonts w:ascii="Calibri" w:eastAsia="Times New Roman" w:hAnsi="Calibri" w:cs="Times New Roman"/>
+                <w:color w:val="000000"/>
+                <w:sz w:val="22"/>
+                <w:szCs w:val="22"/>
+              </w:rPr>
+            </w:pPr>
+            <w:r>
+              <w:rPr>
+                <w:rFonts w:ascii="Calibri" w:eastAsia="Times New Roman" w:hAnsi="Calibri" w:cs="Times New Roman"/>
+                <w:color w:val="000000"/>
+                <w:sz w:val="22"/>
+                <w:szCs w:val="22"/>
+              </w:rPr>
+              <w:t>7.833</w:t>
+            </w:r>
+          </w:p>
+        </w:tc>
+      </w:tr>
+    </w:tbl>
+    <w:p>
+      <w:pPr>
+        <w:rPr>
+          <w:rFonts w:ascii="Times" w:eastAsia="Times New Roman" w:hAnsi="Times" w:cs="Times New Roman"/>
+          <w:b/>
           <w:color w:val="000000"/>
           <w:sz w:val="22"/>
           <w:szCs w:val="22"/>
@@ -892,12 +1801,214 @@
         </w:rPr>
         <w:t xml:space="preserve">    </w:t>
       </w:r>
+      <w:r>
+        <w:rPr>
+          <w:rFonts w:ascii="Times" w:eastAsia="Times New Roman" w:hAnsi="Times" w:cs="Times New Roman"/>
+          <w:b/>
+          <w:color w:val="000000"/>
+          <w:sz w:val="22"/>
+          <w:szCs w:val="22"/>
+        </w:rPr>
+        <w:t xml:space="preserve">    </w:t>
+      </w:r>
+    </w:p>
+    <w:p>
+      <w:pPr>
+        <w:ind w:left="2880"/>
+        <w:rPr>
+          <w:rFonts w:ascii="Times" w:eastAsia="Times New Roman" w:hAnsi="Times" w:cs="Times New Roman"/>
+          <w:b/>
+          <w:color w:val="000000"/>
+          <w:sz w:val="22"/>
+          <w:szCs w:val="22"/>
+        </w:rPr>
+      </w:pPr>
+      <w:r>
+        <w:rPr>
+          <w:rFonts w:ascii="Times" w:eastAsia="Times New Roman" w:hAnsi="Times" w:cs="Times New Roman"/>
+          <w:b/>
+          <w:noProof/>
+          <w:color w:val="000000"/>
+          <w:sz w:val="22"/>
+          <w:szCs w:val="22"/>
+        </w:rPr>
+        <w:drawing>
+          <wp:inline distT="0" distB="0" distL="0" distR="0" wp14:anchorId="02C95435" wp14:editId="4F0C0B54">
+            <wp:extent cx="3180716" cy="1771650"/>
+            <wp:effectExtent l="0" t="0" r="0" b="6350"/>
+            <wp:docPr id="1" name="Picture 1" descr="Macintosh HD:Users:iguest:git:Homework_4:graph1.png"/>
+            <wp:cNvGraphicFramePr>
+              <a:graphicFrameLocks xmlns:a="http://schemas.openxmlformats.org/drawingml/2006/main" noChangeAspect="1"/>
+            </wp:cNvGraphicFramePr>
+            <a:graphic xmlns:a="http://schemas.openxmlformats.org/drawingml/2006/main">
+              <a:graphicData uri="http://schemas.openxmlformats.org/drawingml/2006/picture">
+                <pic:pic xmlns:pic="http://schemas.openxmlformats.org/drawingml/2006/picture">
+                  <pic:nvPicPr>
+                    <pic:cNvPr id="0" name="Picture 1" descr="Macintosh HD:Users:iguest:git:Homework_4:graph1.png"/>
+                    <pic:cNvPicPr>
+                      <a:picLocks noChangeAspect="1" noChangeArrowheads="1"/>
+                    </pic:cNvPicPr>
+                  </pic:nvPicPr>
+                  <pic:blipFill>
+                    <a:blip r:embed="rId7">
+                      <a:extLst>
+                        <a:ext uri="{28A0092B-C50C-407E-A947-70E740481C1C}">
+                          <a14:useLocalDpi xmlns:a14="http://schemas.microsoft.com/office/drawing/2010/main" val="0"/>
+                        </a:ext>
+                      </a:extLst>
+                    </a:blip>
+                    <a:srcRect/>
+                    <a:stretch>
+                      <a:fillRect/>
+                    </a:stretch>
+                  </pic:blipFill>
+                  <pic:spPr bwMode="auto">
+                    <a:xfrm>
+                      <a:off x="0" y="0"/>
+                      <a:ext cx="3181739" cy="1772220"/>
+                    </a:xfrm>
+                    <a:prstGeom prst="rect">
+                      <a:avLst/>
+                    </a:prstGeom>
+                    <a:noFill/>
+                    <a:ln>
+                      <a:noFill/>
+                    </a:ln>
+                  </pic:spPr>
+                </pic:pic>
+              </a:graphicData>
+            </a:graphic>
+          </wp:inline>
+        </w:drawing>
+      </w:r>
+    </w:p>
+    <w:p>
+      <w:pPr>
+        <w:rPr>
+          <w:rFonts w:ascii="Times" w:eastAsia="Times New Roman" w:hAnsi="Times" w:cs="Times New Roman"/>
+          <w:b/>
+          <w:color w:val="000000"/>
+          <w:sz w:val="22"/>
+          <w:szCs w:val="22"/>
+        </w:rPr>
+      </w:pPr>
     </w:p>
     <w:p>
       <w:pPr>
         <w:ind w:left="720"/>
         <w:rPr>
           <w:rFonts w:ascii="Times" w:eastAsia="Times New Roman" w:hAnsi="Times" w:cs="Times New Roman"/>
+          <w:color w:val="000000"/>
+          <w:sz w:val="22"/>
+          <w:szCs w:val="22"/>
+        </w:rPr>
+      </w:pPr>
+    </w:p>
+    <w:p>
+      <w:pPr>
+        <w:ind w:left="720"/>
+        <w:rPr>
+          <w:rFonts w:ascii="Times" w:eastAsia="Times New Roman" w:hAnsi="Times" w:cs="Times New Roman"/>
+          <w:color w:val="000000"/>
+          <w:sz w:val="22"/>
+          <w:szCs w:val="22"/>
+        </w:rPr>
+      </w:pPr>
+    </w:p>
+    <w:p>
+      <w:pPr>
+        <w:ind w:left="720"/>
+        <w:rPr>
+          <w:rFonts w:ascii="Times" w:eastAsia="Times New Roman" w:hAnsi="Times" w:cs="Times New Roman"/>
+          <w:color w:val="000000"/>
+          <w:sz w:val="22"/>
+          <w:szCs w:val="22"/>
+        </w:rPr>
+      </w:pPr>
+    </w:p>
+    <w:p>
+      <w:pPr>
+        <w:ind w:left="720"/>
+        <w:rPr>
+          <w:rFonts w:ascii="Times" w:eastAsia="Times New Roman" w:hAnsi="Times" w:cs="Times New Roman"/>
+          <w:color w:val="000000"/>
+          <w:sz w:val="22"/>
+          <w:szCs w:val="22"/>
+        </w:rPr>
+      </w:pPr>
+    </w:p>
+    <w:p>
+      <w:pPr>
+        <w:ind w:left="720"/>
+        <w:rPr>
+          <w:rFonts w:ascii="Times" w:eastAsia="Times New Roman" w:hAnsi="Times" w:cs="Times New Roman"/>
+          <w:color w:val="000000"/>
+          <w:sz w:val="22"/>
+          <w:szCs w:val="22"/>
+        </w:rPr>
+      </w:pPr>
+    </w:p>
+    <w:p>
+      <w:pPr>
+        <w:ind w:left="720"/>
+        <w:rPr>
+          <w:rFonts w:ascii="Times" w:eastAsia="Times New Roman" w:hAnsi="Times" w:cs="Times New Roman"/>
+          <w:color w:val="000000"/>
+          <w:sz w:val="22"/>
+          <w:szCs w:val="22"/>
+        </w:rPr>
+      </w:pPr>
+    </w:p>
+    <w:p>
+      <w:pPr>
+        <w:ind w:left="720"/>
+        <w:rPr>
+          <w:rFonts w:ascii="Times" w:eastAsia="Times New Roman" w:hAnsi="Times" w:cs="Times New Roman"/>
+          <w:color w:val="000000"/>
+          <w:sz w:val="22"/>
+          <w:szCs w:val="22"/>
+        </w:rPr>
+      </w:pPr>
+    </w:p>
+    <w:p>
+      <w:pPr>
+        <w:ind w:left="720"/>
+        <w:rPr>
+          <w:rFonts w:ascii="Times" w:eastAsia="Times New Roman" w:hAnsi="Times" w:cs="Times New Roman"/>
+          <w:color w:val="000000"/>
+          <w:sz w:val="22"/>
+          <w:szCs w:val="22"/>
+        </w:rPr>
+      </w:pPr>
+    </w:p>
+    <w:p>
+      <w:pPr>
+        <w:ind w:left="720"/>
+        <w:rPr>
+          <w:rFonts w:ascii="Times" w:eastAsia="Times New Roman" w:hAnsi="Times" w:cs="Times New Roman"/>
+          <w:b/>
+          <w:color w:val="000000"/>
+          <w:sz w:val="22"/>
+          <w:szCs w:val="22"/>
+        </w:rPr>
+      </w:pPr>
+    </w:p>
+    <w:p>
+      <w:pPr>
+        <w:ind w:left="720"/>
+        <w:rPr>
+          <w:rFonts w:ascii="Times" w:eastAsia="Times New Roman" w:hAnsi="Times" w:cs="Times New Roman"/>
+          <w:color w:val="000000"/>
+          <w:sz w:val="22"/>
+          <w:szCs w:val="22"/>
+        </w:rPr>
+      </w:pPr>
+    </w:p>
+    <w:p>
+      <w:pPr>
+        <w:ind w:left="720"/>
+        <w:rPr>
+          <w:rFonts w:ascii="Times" w:eastAsia="Times New Roman" w:hAnsi="Times" w:cs="Times New Roman"/>
           <w:b/>
           <w:color w:val="000000"/>
           <w:sz w:val="22"/>
@@ -959,6 +2070,74 @@
     </w:p>
     <w:p>
       <w:pPr>
+        <w:ind w:left="1440"/>
+        <w:rPr>
+          <w:rFonts w:ascii="Times" w:eastAsia="Times New Roman" w:hAnsi="Times" w:cs="Times New Roman"/>
+          <w:color w:val="000000"/>
+          <w:sz w:val="22"/>
+          <w:szCs w:val="22"/>
+        </w:rPr>
+      </w:pPr>
+      <w:r>
+        <w:rPr>
+          <w:rFonts w:ascii="Times" w:eastAsia="Times New Roman" w:hAnsi="Times" w:cs="Times New Roman"/>
+          <w:color w:val="000000"/>
+          <w:sz w:val="22"/>
+          <w:szCs w:val="22"/>
+        </w:rPr>
+        <w:t xml:space="preserve">We expected our results to be linear </w:t>
+      </w:r>
+      <w:r>
+        <w:rPr>
+          <w:rFonts w:ascii="Times" w:eastAsia="Times New Roman" w:hAnsi="Times" w:cs="Times New Roman"/>
+          <w:color w:val="000000"/>
+          <w:sz w:val="22"/>
+          <w:szCs w:val="22"/>
+        </w:rPr>
+        <w:t xml:space="preserve">because we were performing insert, which takes a constant amount of time </w:t>
+      </w:r>
+      <w:proofErr w:type="gramStart"/>
+      <w:r>
+        <w:rPr>
+          <w:rFonts w:ascii="Times" w:eastAsia="Times New Roman" w:hAnsi="Times" w:cs="Times New Roman"/>
+          <w:color w:val="000000"/>
+          <w:sz w:val="22"/>
+          <w:szCs w:val="22"/>
+        </w:rPr>
+        <w:t>O(</w:t>
+      </w:r>
+      <w:proofErr w:type="gramEnd"/>
+      <w:r>
+        <w:rPr>
+          <w:rFonts w:ascii="Times" w:eastAsia="Times New Roman" w:hAnsi="Times" w:cs="Times New Roman"/>
+          <w:color w:val="000000"/>
+          <w:sz w:val="22"/>
+          <w:szCs w:val="22"/>
+        </w:rPr>
+        <w:t xml:space="preserve">1), </w:t>
+      </w:r>
+      <w:r>
+        <w:rPr>
+          <w:rFonts w:ascii="Times" w:eastAsia="Times New Roman" w:hAnsi="Times" w:cs="Times New Roman"/>
+          <w:i/>
+          <w:color w:val="000000"/>
+          <w:sz w:val="22"/>
+          <w:szCs w:val="22"/>
+        </w:rPr>
+        <w:t>N</w:t>
+      </w:r>
+      <w:r>
+        <w:rPr>
+          <w:rFonts w:ascii="Times" w:eastAsia="Times New Roman" w:hAnsi="Times" w:cs="Times New Roman"/>
+          <w:color w:val="000000"/>
+          <w:sz w:val="22"/>
+          <w:szCs w:val="22"/>
+        </w:rPr>
+        <w:t xml:space="preserve"> times. </w:t>
+      </w:r>
+    </w:p>
+    <w:p>
+      <w:pPr>
         <w:ind w:left="720"/>
         <w:rPr>
           <w:rFonts w:ascii="Times" w:eastAsia="Times New Roman" w:hAnsi="Times" w:cs="Times New Roman"/>
@@ -1031,6 +2210,118 @@
     </w:p>
     <w:p>
       <w:pPr>
+        <w:ind w:left="1440"/>
+        <w:rPr>
+          <w:rFonts w:ascii="Times" w:eastAsia="Times New Roman" w:hAnsi="Times" w:cs="Times New Roman"/>
+          <w:color w:val="000000"/>
+          <w:sz w:val="22"/>
+          <w:szCs w:val="22"/>
+        </w:rPr>
+      </w:pPr>
+      <w:r>
+        <w:rPr>
+          <w:rFonts w:ascii="Times" w:eastAsia="Times New Roman" w:hAnsi="Times" w:cs="Times New Roman"/>
+          <w:color w:val="000000"/>
+          <w:sz w:val="22"/>
+          <w:szCs w:val="22"/>
+        </w:rPr>
+        <w:t>Our results were</w:t>
+      </w:r>
+      <w:r>
+        <w:rPr>
+          <w:rFonts w:ascii="Times" w:eastAsia="Times New Roman" w:hAnsi="Times" w:cs="Times New Roman"/>
+          <w:color w:val="000000"/>
+          <w:sz w:val="22"/>
+          <w:szCs w:val="22"/>
+        </w:rPr>
+        <w:t xml:space="preserve"> </w:t>
+      </w:r>
+      <w:r>
+        <w:rPr>
+          <w:rFonts w:ascii="Times" w:eastAsia="Times New Roman" w:hAnsi="Times" w:cs="Times New Roman"/>
+          <w:color w:val="000000"/>
+          <w:sz w:val="22"/>
+          <w:szCs w:val="22"/>
+        </w:rPr>
+        <w:t xml:space="preserve">more or less </w:t>
+      </w:r>
+      <w:r>
+        <w:rPr>
+          <w:rFonts w:ascii="Times" w:eastAsia="Times New Roman" w:hAnsi="Times" w:cs="Times New Roman"/>
+          <w:color w:val="000000"/>
+          <w:sz w:val="22"/>
+          <w:szCs w:val="22"/>
+        </w:rPr>
+        <w:t xml:space="preserve">in </w:t>
+      </w:r>
+      <w:r>
+        <w:rPr>
+          <w:rFonts w:ascii="Times" w:eastAsia="Times New Roman" w:hAnsi="Times" w:cs="Times New Roman"/>
+          <w:color w:val="000000"/>
+          <w:sz w:val="22"/>
+          <w:szCs w:val="22"/>
+        </w:rPr>
+        <w:t xml:space="preserve">agreement </w:t>
+      </w:r>
+      <w:r>
+        <w:rPr>
+          <w:rFonts w:ascii="Times" w:eastAsia="Times New Roman" w:hAnsi="Times" w:cs="Times New Roman"/>
+          <w:color w:val="000000"/>
+          <w:sz w:val="22"/>
+          <w:szCs w:val="22"/>
+        </w:rPr>
+        <w:t>with our expectations bec</w:t>
+      </w:r>
+      <w:r>
+        <w:rPr>
+          <w:rFonts w:ascii="Times" w:eastAsia="Times New Roman" w:hAnsi="Times" w:cs="Times New Roman"/>
+          <w:color w:val="000000"/>
+          <w:sz w:val="22"/>
+          <w:szCs w:val="22"/>
+        </w:rPr>
+        <w:t xml:space="preserve">ause as our input size increased the run time did so proportionally. </w:t>
+      </w:r>
+      <w:r>
+        <w:rPr>
+          <w:rFonts w:ascii="Times" w:eastAsia="Times New Roman" w:hAnsi="Times" w:cs="Times New Roman"/>
+          <w:color w:val="000000"/>
+          <w:sz w:val="22"/>
+          <w:szCs w:val="22"/>
+        </w:rPr>
+        <w:t xml:space="preserve"> </w:t>
+      </w:r>
+      <w:r>
+        <w:rPr>
+          <w:rFonts w:ascii="Times" w:eastAsia="Times New Roman" w:hAnsi="Times" w:cs="Times New Roman"/>
+          <w:color w:val="000000"/>
+          <w:sz w:val="22"/>
+          <w:szCs w:val="22"/>
+        </w:rPr>
+        <w:t xml:space="preserve">The graph of test data isn’t exactly a straight line because we were computing average run times for each input size and incremented those sizes by a factor of 1000. If we used smaller intervals of N and tested even larger input sizes, the graph data would look more </w:t>
+      </w:r>
+      <w:proofErr w:type="gramStart"/>
+      <w:r>
+        <w:rPr>
+          <w:rFonts w:ascii="Times" w:eastAsia="Times New Roman" w:hAnsi="Times" w:cs="Times New Roman"/>
+          <w:color w:val="000000"/>
+          <w:sz w:val="22"/>
+          <w:szCs w:val="22"/>
+        </w:rPr>
+        <w:t>linear .</w:t>
+      </w:r>
+      <w:proofErr w:type="gramEnd"/>
+      <w:r>
+        <w:rPr>
+          <w:rFonts w:ascii="Times" w:eastAsia="Times New Roman" w:hAnsi="Times" w:cs="Times New Roman"/>
+          <w:color w:val="000000"/>
+          <w:sz w:val="22"/>
+          <w:szCs w:val="22"/>
+        </w:rPr>
+        <w:t xml:space="preserve"> </w:t>
+      </w:r>
+    </w:p>
+    <w:p>
+      <w:pPr>
         <w:ind w:left="720"/>
         <w:rPr>
           <w:rFonts w:ascii="Times" w:eastAsia="Times New Roman" w:hAnsi="Times" w:cs="Times New Roman"/>
@@ -1059,15 +2350,27 @@
         </w:rPr>
         <w:t xml:space="preserve">) According to your experiment, which </w:t>
       </w:r>
-      <w:r>
-        <w:rPr>
-          <w:rFonts w:ascii="Times" w:eastAsia="Times New Roman" w:hAnsi="Times" w:cs="Times New Roman"/>
-          <w:b/>
-          <w:color w:val="000000"/>
-          <w:sz w:val="22"/>
-          <w:szCs w:val="22"/>
-        </w:rPr>
-        <w:t>Hashtable implementation, separate chaining or open addressing,</w:t>
+      <w:proofErr w:type="spellStart"/>
+      <w:r>
+        <w:rPr>
+          <w:rFonts w:ascii="Times" w:eastAsia="Times New Roman" w:hAnsi="Times" w:cs="Times New Roman"/>
+          <w:b/>
+          <w:color w:val="000000"/>
+          <w:sz w:val="22"/>
+          <w:szCs w:val="22"/>
+        </w:rPr>
+        <w:t>Hashtable</w:t>
+      </w:r>
+      <w:proofErr w:type="spellEnd"/>
+      <w:r>
+        <w:rPr>
+          <w:rFonts w:ascii="Times" w:eastAsia="Times New Roman" w:hAnsi="Times" w:cs="Times New Roman"/>
+          <w:b/>
+          <w:color w:val="000000"/>
+          <w:sz w:val="22"/>
+          <w:szCs w:val="22"/>
+        </w:rPr>
+        <w:t xml:space="preserve"> implementation, separate chaining or open addressing,</w:t>
       </w:r>
       <w:r>
         <w:rPr>
@@ -1108,6 +2411,74 @@
           <w:szCs w:val="22"/>
         </w:rPr>
         <w:br/>
+      </w:r>
+      <w:r>
+        <w:rPr>
+          <w:rFonts w:ascii="Times" w:eastAsia="Times New Roman" w:hAnsi="Times" w:cs="Times New Roman"/>
+          <w:b/>
+          <w:color w:val="000000"/>
+          <w:sz w:val="22"/>
+          <w:szCs w:val="22"/>
+        </w:rPr>
+        <w:tab/>
+      </w:r>
+      <w:r>
+        <w:rPr>
+          <w:rFonts w:ascii="Times" w:eastAsia="Times New Roman" w:hAnsi="Times" w:cs="Times New Roman"/>
+          <w:color w:val="000000"/>
+          <w:sz w:val="22"/>
+          <w:szCs w:val="22"/>
+        </w:rPr>
+        <w:t xml:space="preserve">For the input sizes we used in our experiment there wasn’t a significant difference in the average runtime of the two </w:t>
+      </w:r>
+      <w:proofErr w:type="spellStart"/>
+      <w:r>
+        <w:rPr>
+          <w:rFonts w:ascii="Times" w:eastAsia="Times New Roman" w:hAnsi="Times" w:cs="Times New Roman"/>
+          <w:color w:val="000000"/>
+          <w:sz w:val="22"/>
+          <w:szCs w:val="22"/>
+        </w:rPr>
+        <w:t>HashTable</w:t>
+      </w:r>
+      <w:proofErr w:type="spellEnd"/>
+      <w:r>
+        <w:rPr>
+          <w:rFonts w:ascii="Times" w:eastAsia="Times New Roman" w:hAnsi="Times" w:cs="Times New Roman"/>
+          <w:color w:val="000000"/>
+          <w:sz w:val="22"/>
+          <w:szCs w:val="22"/>
+        </w:rPr>
+        <w:t xml:space="preserve"> implementations. However our tests indicated that on average separate chaining performs slightly </w:t>
+      </w:r>
+      <w:proofErr w:type="gramStart"/>
+      <w:r>
+        <w:rPr>
+          <w:rFonts w:ascii="Times" w:eastAsia="Times New Roman" w:hAnsi="Times" w:cs="Times New Roman"/>
+          <w:color w:val="000000"/>
+          <w:sz w:val="22"/>
+          <w:szCs w:val="22"/>
+        </w:rPr>
+        <w:t>better</w:t>
+      </w:r>
+      <w:proofErr w:type="gramEnd"/>
+      <w:r>
+        <w:rPr>
+          <w:rFonts w:ascii="Times" w:eastAsia="Times New Roman" w:hAnsi="Times" w:cs="Times New Roman"/>
+          <w:color w:val="000000"/>
+          <w:sz w:val="22"/>
+          <w:szCs w:val="22"/>
+        </w:rPr>
+        <w:t xml:space="preserve"> than open addressing</w:t>
+      </w:r>
+      <w:r>
+        <w:rPr>
+          <w:rFonts w:ascii="Times" w:eastAsia="Times New Roman" w:hAnsi="Times" w:cs="Times New Roman"/>
+          <w:color w:val="000000"/>
+          <w:sz w:val="22"/>
+          <w:szCs w:val="22"/>
+        </w:rPr>
+        <w:t xml:space="preserve">. We suspect this difference can be attributed to the fact that handling collisions in separate chaining is simpler than doing linear probing on the table array. </w:t>
       </w:r>
     </w:p>
     <w:p>
@@ -1205,15 +2576,27 @@
         </w:rPr>
         <w:t xml:space="preserve">your </w:t>
       </w:r>
-      <w:r>
-        <w:rPr>
-          <w:rFonts w:ascii="Times" w:eastAsia="Times New Roman" w:hAnsi="Times" w:cs="Times New Roman"/>
-          <w:b/>
-          <w:color w:val="000000"/>
-          <w:sz w:val="22"/>
-          <w:szCs w:val="22"/>
-        </w:rPr>
-        <w:t>HashTable.</w:t>
+      <w:proofErr w:type="spellStart"/>
+      <w:r>
+        <w:rPr>
+          <w:rFonts w:ascii="Times" w:eastAsia="Times New Roman" w:hAnsi="Times" w:cs="Times New Roman"/>
+          <w:b/>
+          <w:color w:val="000000"/>
+          <w:sz w:val="22"/>
+          <w:szCs w:val="22"/>
+        </w:rPr>
+        <w:t>HashTable</w:t>
+      </w:r>
+      <w:proofErr w:type="spellEnd"/>
+      <w:r>
+        <w:rPr>
+          <w:rFonts w:ascii="Times" w:eastAsia="Times New Roman" w:hAnsi="Times" w:cs="Times New Roman"/>
+          <w:b/>
+          <w:color w:val="000000"/>
+          <w:sz w:val="22"/>
+          <w:szCs w:val="22"/>
+        </w:rPr>
+        <w:t>.</w:t>
       </w:r>
     </w:p>
     <w:p>
@@ -1602,9 +2985,114 @@
     </w:p>
     <w:p>
       <w:pPr>
+        <w:rPr>
+          <w:rFonts w:ascii="Times" w:eastAsia="Times New Roman" w:hAnsi="Times" w:cs="Times New Roman"/>
+          <w:color w:val="000000"/>
+          <w:sz w:val="22"/>
+          <w:szCs w:val="22"/>
+        </w:rPr>
+      </w:pPr>
+      <w:r>
+        <w:rPr>
+          <w:rFonts w:ascii="Times" w:eastAsia="Times New Roman" w:hAnsi="Times" w:cs="Times New Roman"/>
+          <w:b/>
+          <w:color w:val="000000"/>
+          <w:sz w:val="22"/>
+          <w:szCs w:val="22"/>
+        </w:rPr>
+        <w:tab/>
+      </w:r>
+      <w:r>
+        <w:rPr>
+          <w:rFonts w:ascii="Times" w:eastAsia="Times New Roman" w:hAnsi="Times" w:cs="Times New Roman"/>
+          <w:b/>
+          <w:color w:val="000000"/>
+          <w:sz w:val="22"/>
+          <w:szCs w:val="22"/>
+        </w:rPr>
+        <w:tab/>
+      </w:r>
+      <w:r>
+        <w:rPr>
+          <w:rFonts w:ascii="Times" w:eastAsia="Times New Roman" w:hAnsi="Times" w:cs="Times New Roman"/>
+          <w:color w:val="000000"/>
+          <w:sz w:val="22"/>
+          <w:szCs w:val="22"/>
+        </w:rPr>
+        <w:t>‘Hamlet’ v</w:t>
+      </w:r>
+      <w:r>
+        <w:rPr>
+          <w:rFonts w:ascii="Times" w:eastAsia="Times New Roman" w:hAnsi="Times" w:cs="Times New Roman"/>
+          <w:color w:val="000000"/>
+          <w:sz w:val="22"/>
+          <w:szCs w:val="22"/>
+        </w:rPr>
+        <w:t>s</w:t>
+      </w:r>
+      <w:r>
+        <w:rPr>
+          <w:rFonts w:ascii="Times" w:eastAsia="Times New Roman" w:hAnsi="Times" w:cs="Times New Roman"/>
+          <w:color w:val="000000"/>
+          <w:sz w:val="22"/>
+          <w:szCs w:val="22"/>
+        </w:rPr>
+        <w:t>.</w:t>
+      </w:r>
+      <w:r>
+        <w:rPr>
+          <w:rFonts w:ascii="Times" w:eastAsia="Times New Roman" w:hAnsi="Times" w:cs="Times New Roman"/>
+          <w:color w:val="000000"/>
+          <w:sz w:val="22"/>
+          <w:szCs w:val="22"/>
+        </w:rPr>
+        <w:t xml:space="preserve"> ‘Romeo and Juliet’ = </w:t>
+      </w:r>
+      <w:r>
+        <w:rPr>
+          <w:rFonts w:ascii="Times" w:eastAsia="Times New Roman" w:hAnsi="Times" w:cs="Times New Roman"/>
+          <w:color w:val="000000"/>
+          <w:sz w:val="22"/>
+          <w:szCs w:val="22"/>
+        </w:rPr>
+        <w:t>2.620455785497558E-4</w:t>
+      </w:r>
+    </w:p>
+    <w:p>
+      <w:pPr>
         <w:ind w:left="720"/>
         <w:rPr>
           <w:rFonts w:ascii="Times" w:eastAsia="Times New Roman" w:hAnsi="Times" w:cs="Times New Roman"/>
+          <w:color w:val="000000"/>
+          <w:sz w:val="22"/>
+          <w:szCs w:val="22"/>
+        </w:rPr>
+      </w:pPr>
+      <w:r>
+        <w:rPr>
+          <w:rFonts w:ascii="Times" w:eastAsia="Times New Roman" w:hAnsi="Times" w:cs="Times New Roman"/>
+          <w:color w:val="000000"/>
+          <w:sz w:val="22"/>
+          <w:szCs w:val="22"/>
+        </w:rPr>
+        <w:tab/>
+        <w:t xml:space="preserve">‘Romeo and Juliet’ vs. ‘Macbeth’ = </w:t>
+      </w:r>
+      <w:r>
+        <w:rPr>
+          <w:rFonts w:ascii="Times" w:eastAsia="Times New Roman" w:hAnsi="Times" w:cs="Times New Roman"/>
+          <w:color w:val="000000"/>
+          <w:sz w:val="22"/>
+          <w:szCs w:val="22"/>
+        </w:rPr>
+        <w:t>2.6413594784180204E-4</w:t>
+      </w:r>
+    </w:p>
+    <w:p>
+      <w:pPr>
+        <w:ind w:left="720"/>
+        <w:rPr>
+          <w:rFonts w:ascii="Times" w:eastAsia="Times New Roman" w:hAnsi="Times" w:cs="Times New Roman"/>
           <w:b/>
           <w:color w:val="000000"/>
           <w:sz w:val="22"/>
@@ -1627,6 +3115,182 @@
         <w:ind w:left="720"/>
         <w:rPr>
           <w:rFonts w:ascii="Times" w:eastAsia="Times New Roman" w:hAnsi="Times" w:cs="Times New Roman"/>
+          <w:color w:val="000000"/>
+          <w:sz w:val="22"/>
+          <w:szCs w:val="22"/>
+        </w:rPr>
+      </w:pPr>
+      <w:r>
+        <w:rPr>
+          <w:rFonts w:ascii="Times" w:eastAsia="Times New Roman" w:hAnsi="Times" w:cs="Times New Roman"/>
+          <w:b/>
+          <w:color w:val="000000"/>
+          <w:sz w:val="22"/>
+          <w:szCs w:val="22"/>
+        </w:rPr>
+        <w:tab/>
+      </w:r>
+      <w:r>
+        <w:rPr>
+          <w:rFonts w:ascii="Times" w:eastAsia="Times New Roman" w:hAnsi="Times" w:cs="Times New Roman"/>
+          <w:color w:val="000000"/>
+          <w:sz w:val="22"/>
+          <w:szCs w:val="22"/>
+        </w:rPr>
+        <w:t xml:space="preserve">‘The New Atlantis’ </w:t>
+      </w:r>
+      <w:proofErr w:type="spellStart"/>
+      <w:r>
+        <w:rPr>
+          <w:rFonts w:ascii="Times" w:eastAsia="Times New Roman" w:hAnsi="Times" w:cs="Times New Roman"/>
+          <w:color w:val="000000"/>
+          <w:sz w:val="22"/>
+          <w:szCs w:val="22"/>
+        </w:rPr>
+        <w:t>vs</w:t>
+      </w:r>
+      <w:proofErr w:type="spellEnd"/>
+      <w:r>
+        <w:rPr>
+          <w:rFonts w:ascii="Times" w:eastAsia="Times New Roman" w:hAnsi="Times" w:cs="Times New Roman"/>
+          <w:color w:val="000000"/>
+          <w:sz w:val="22"/>
+          <w:szCs w:val="22"/>
+        </w:rPr>
+        <w:t xml:space="preserve"> </w:t>
+      </w:r>
+      <w:r>
+        <w:rPr>
+          <w:rFonts w:ascii="Times" w:eastAsia="Times New Roman" w:hAnsi="Times" w:cs="Times New Roman"/>
+          <w:color w:val="000000"/>
+          <w:sz w:val="22"/>
+          <w:szCs w:val="22"/>
+        </w:rPr>
+        <w:t xml:space="preserve">‘Essays’ = </w:t>
+      </w:r>
+      <w:r>
+        <w:rPr>
+          <w:rFonts w:ascii="Times" w:eastAsia="Times New Roman" w:hAnsi="Times" w:cs="Times New Roman"/>
+          <w:color w:val="000000"/>
+          <w:sz w:val="22"/>
+          <w:szCs w:val="22"/>
+        </w:rPr>
+        <w:t>3.9225828623651066E-4</w:t>
+      </w:r>
+    </w:p>
+    <w:p>
+      <w:pPr>
+        <w:rPr>
+          <w:rFonts w:ascii="Times" w:eastAsia="Times New Roman" w:hAnsi="Times" w:cs="Times New Roman"/>
+          <w:color w:val="000000"/>
+          <w:sz w:val="22"/>
+          <w:szCs w:val="22"/>
+        </w:rPr>
+      </w:pPr>
+      <w:r>
+        <w:rPr>
+          <w:rFonts w:ascii="Times" w:eastAsia="Times New Roman" w:hAnsi="Times" w:cs="Times New Roman"/>
+          <w:color w:val="000000"/>
+          <w:sz w:val="22"/>
+          <w:szCs w:val="22"/>
+        </w:rPr>
+        <w:tab/>
+      </w:r>
+      <w:r>
+        <w:rPr>
+          <w:rFonts w:ascii="Times" w:eastAsia="Times New Roman" w:hAnsi="Times" w:cs="Times New Roman"/>
+          <w:color w:val="000000"/>
+          <w:sz w:val="22"/>
+          <w:szCs w:val="22"/>
+        </w:rPr>
+        <w:tab/>
+        <w:t xml:space="preserve">‘Essays’ </w:t>
+      </w:r>
+      <w:proofErr w:type="spellStart"/>
+      <w:r>
+        <w:rPr>
+          <w:rFonts w:ascii="Times" w:eastAsia="Times New Roman" w:hAnsi="Times" w:cs="Times New Roman"/>
+          <w:color w:val="000000"/>
+          <w:sz w:val="22"/>
+          <w:szCs w:val="22"/>
+        </w:rPr>
+        <w:t>vs</w:t>
+      </w:r>
+      <w:proofErr w:type="spellEnd"/>
+      <w:r>
+        <w:rPr>
+          <w:rFonts w:ascii="Times" w:eastAsia="Times New Roman" w:hAnsi="Times" w:cs="Times New Roman"/>
+          <w:color w:val="000000"/>
+          <w:sz w:val="22"/>
+          <w:szCs w:val="22"/>
+        </w:rPr>
+        <w:t xml:space="preserve"> ‘The Advancement of Learning’ = </w:t>
+      </w:r>
+      <w:r>
+        <w:rPr>
+          <w:rFonts w:ascii="Times" w:eastAsia="Times New Roman" w:hAnsi="Times" w:cs="Times New Roman"/>
+          <w:color w:val="000000"/>
+          <w:sz w:val="22"/>
+          <w:szCs w:val="22"/>
+        </w:rPr>
+        <w:t>1.3442623411191485E-4</w:t>
+      </w:r>
+    </w:p>
+    <w:p>
+      <w:pPr>
+        <w:ind w:left="720"/>
+        <w:rPr>
+          <w:rFonts w:ascii="Times" w:eastAsia="Times New Roman" w:hAnsi="Times" w:cs="Times New Roman"/>
+          <w:color w:val="000000"/>
+          <w:sz w:val="22"/>
+          <w:szCs w:val="22"/>
+        </w:rPr>
+      </w:pPr>
+      <w:r>
+        <w:rPr>
+          <w:rFonts w:ascii="Times" w:eastAsia="Times New Roman" w:hAnsi="Times" w:cs="Times New Roman"/>
+          <w:color w:val="000000"/>
+          <w:sz w:val="22"/>
+          <w:szCs w:val="22"/>
+        </w:rPr>
+        <w:tab/>
+        <w:t xml:space="preserve">‘The New Atlantis’ </w:t>
+      </w:r>
+      <w:proofErr w:type="spellStart"/>
+      <w:r>
+        <w:rPr>
+          <w:rFonts w:ascii="Times" w:eastAsia="Times New Roman" w:hAnsi="Times" w:cs="Times New Roman"/>
+          <w:color w:val="000000"/>
+          <w:sz w:val="22"/>
+          <w:szCs w:val="22"/>
+        </w:rPr>
+        <w:t>vs</w:t>
+      </w:r>
+      <w:proofErr w:type="spellEnd"/>
+      <w:r>
+        <w:rPr>
+          <w:rFonts w:ascii="Times" w:eastAsia="Times New Roman" w:hAnsi="Times" w:cs="Times New Roman"/>
+          <w:color w:val="000000"/>
+          <w:sz w:val="22"/>
+          <w:szCs w:val="22"/>
+        </w:rPr>
+        <w:t xml:space="preserve"> ‘The Advancement of Learning’ = </w:t>
+      </w:r>
+      <w:r>
+        <w:rPr>
+          <w:rFonts w:ascii="Times" w:eastAsia="Times New Roman" w:hAnsi="Times" w:cs="Times New Roman"/>
+          <w:color w:val="000000"/>
+          <w:sz w:val="22"/>
+          <w:szCs w:val="22"/>
+        </w:rPr>
+        <w:t>3.806036695857482E-4</w:t>
+      </w:r>
+    </w:p>
+    <w:p>
+      <w:pPr>
+        <w:ind w:left="720"/>
+        <w:rPr>
+          <w:rFonts w:ascii="Times" w:eastAsia="Times New Roman" w:hAnsi="Times" w:cs="Times New Roman"/>
           <w:b/>
           <w:color w:val="000000"/>
           <w:sz w:val="22"/>
@@ -1646,9 +3310,177 @@
     </w:p>
     <w:p>
       <w:pPr>
+        <w:rPr>
+          <w:rFonts w:ascii="Times" w:eastAsia="Times New Roman" w:hAnsi="Times" w:cs="Times New Roman"/>
+          <w:color w:val="000000"/>
+          <w:sz w:val="22"/>
+          <w:szCs w:val="22"/>
+        </w:rPr>
+      </w:pPr>
+      <w:r>
+        <w:rPr>
+          <w:rFonts w:ascii="Times" w:eastAsia="Times New Roman" w:hAnsi="Times" w:cs="Times New Roman"/>
+          <w:b/>
+          <w:color w:val="000000"/>
+          <w:sz w:val="22"/>
+          <w:szCs w:val="22"/>
+        </w:rPr>
+        <w:tab/>
+      </w:r>
+      <w:r>
+        <w:rPr>
+          <w:rFonts w:ascii="Times" w:eastAsia="Times New Roman" w:hAnsi="Times" w:cs="Times New Roman"/>
+          <w:b/>
+          <w:color w:val="000000"/>
+          <w:sz w:val="22"/>
+          <w:szCs w:val="22"/>
+        </w:rPr>
+        <w:tab/>
+      </w:r>
+      <w:r>
+        <w:rPr>
+          <w:rFonts w:ascii="Times" w:eastAsia="Times New Roman" w:hAnsi="Times" w:cs="Times New Roman"/>
+          <w:color w:val="000000"/>
+          <w:sz w:val="22"/>
+          <w:szCs w:val="22"/>
+        </w:rPr>
+        <w:t xml:space="preserve">‘Hamlet’ </w:t>
+      </w:r>
+      <w:proofErr w:type="spellStart"/>
+      <w:r>
+        <w:rPr>
+          <w:rFonts w:ascii="Times" w:eastAsia="Times New Roman" w:hAnsi="Times" w:cs="Times New Roman"/>
+          <w:color w:val="000000"/>
+          <w:sz w:val="22"/>
+          <w:szCs w:val="22"/>
+        </w:rPr>
+        <w:t>vs</w:t>
+      </w:r>
+      <w:proofErr w:type="spellEnd"/>
+      <w:r>
+        <w:rPr>
+          <w:rFonts w:ascii="Times" w:eastAsia="Times New Roman" w:hAnsi="Times" w:cs="Times New Roman"/>
+          <w:color w:val="000000"/>
+          <w:sz w:val="22"/>
+          <w:szCs w:val="22"/>
+        </w:rPr>
+        <w:t xml:space="preserve"> ‘The New Atlantis’ = </w:t>
+      </w:r>
+      <w:r>
+        <w:rPr>
+          <w:rFonts w:ascii="Times" w:eastAsia="Times New Roman" w:hAnsi="Times" w:cs="Times New Roman"/>
+          <w:color w:val="000000"/>
+          <w:sz w:val="22"/>
+          <w:szCs w:val="22"/>
+        </w:rPr>
+        <w:t>5.657273669233966E-4</w:t>
+      </w:r>
+    </w:p>
+    <w:p>
+      <w:pPr>
         <w:ind w:left="720"/>
         <w:rPr>
           <w:rFonts w:ascii="Times" w:eastAsia="Times New Roman" w:hAnsi="Times" w:cs="Times New Roman"/>
+          <w:color w:val="000000"/>
+          <w:sz w:val="22"/>
+          <w:szCs w:val="22"/>
+        </w:rPr>
+      </w:pPr>
+      <w:r>
+        <w:rPr>
+          <w:rFonts w:ascii="Times" w:eastAsia="Times New Roman" w:hAnsi="Times" w:cs="Times New Roman"/>
+          <w:color w:val="000000"/>
+          <w:sz w:val="22"/>
+          <w:szCs w:val="22"/>
+        </w:rPr>
+        <w:tab/>
+        <w:t xml:space="preserve">‘Romeo and Juliet’ </w:t>
+      </w:r>
+      <w:proofErr w:type="spellStart"/>
+      <w:r>
+        <w:rPr>
+          <w:rFonts w:ascii="Times" w:eastAsia="Times New Roman" w:hAnsi="Times" w:cs="Times New Roman"/>
+          <w:color w:val="000000"/>
+          <w:sz w:val="22"/>
+          <w:szCs w:val="22"/>
+        </w:rPr>
+        <w:t>vs</w:t>
+      </w:r>
+      <w:proofErr w:type="spellEnd"/>
+      <w:r>
+        <w:rPr>
+          <w:rFonts w:ascii="Times" w:eastAsia="Times New Roman" w:hAnsi="Times" w:cs="Times New Roman"/>
+          <w:color w:val="000000"/>
+          <w:sz w:val="22"/>
+          <w:szCs w:val="22"/>
+        </w:rPr>
+        <w:t xml:space="preserve"> ‘The Advancement of Learning’ = </w:t>
+      </w:r>
+      <w:r>
+        <w:rPr>
+          <w:rFonts w:ascii="Times" w:eastAsia="Times New Roman" w:hAnsi="Times" w:cs="Times New Roman"/>
+          <w:color w:val="000000"/>
+          <w:sz w:val="22"/>
+          <w:szCs w:val="22"/>
+        </w:rPr>
+        <w:t>4.451265609183206E-4</w:t>
+      </w:r>
+    </w:p>
+    <w:p>
+      <w:pPr>
+        <w:ind w:left="720"/>
+        <w:rPr>
+          <w:rFonts w:ascii="Times" w:eastAsia="Times New Roman" w:hAnsi="Times" w:cs="Times New Roman"/>
+          <w:color w:val="000000"/>
+          <w:sz w:val="22"/>
+          <w:szCs w:val="22"/>
+        </w:rPr>
+      </w:pPr>
+      <w:r>
+        <w:rPr>
+          <w:rFonts w:ascii="Times" w:eastAsia="Times New Roman" w:hAnsi="Times" w:cs="Times New Roman"/>
+          <w:color w:val="000000"/>
+          <w:sz w:val="22"/>
+          <w:szCs w:val="22"/>
+        </w:rPr>
+        <w:tab/>
+        <w:t xml:space="preserve">‘Macbeth’ </w:t>
+      </w:r>
+      <w:proofErr w:type="spellStart"/>
+      <w:r>
+        <w:rPr>
+          <w:rFonts w:ascii="Times" w:eastAsia="Times New Roman" w:hAnsi="Times" w:cs="Times New Roman"/>
+          <w:color w:val="000000"/>
+          <w:sz w:val="22"/>
+          <w:szCs w:val="22"/>
+        </w:rPr>
+        <w:t>vs</w:t>
+      </w:r>
+      <w:proofErr w:type="spellEnd"/>
+      <w:r>
+        <w:rPr>
+          <w:rFonts w:ascii="Times" w:eastAsia="Times New Roman" w:hAnsi="Times" w:cs="Times New Roman"/>
+          <w:color w:val="000000"/>
+          <w:sz w:val="22"/>
+          <w:szCs w:val="22"/>
+        </w:rPr>
+        <w:t xml:space="preserve"> ‘Essays’ = </w:t>
+      </w:r>
+      <w:r>
+        <w:rPr>
+          <w:rFonts w:ascii="Times" w:eastAsia="Times New Roman" w:hAnsi="Times" w:cs="Times New Roman"/>
+          <w:color w:val="000000"/>
+          <w:sz w:val="22"/>
+          <w:szCs w:val="22"/>
+        </w:rPr>
+        <w:t>4.5705225319640216E-4</w:t>
+      </w:r>
+    </w:p>
+    <w:p>
+      <w:pPr>
+        <w:ind w:left="720"/>
+        <w:rPr>
+          <w:rFonts w:ascii="Times" w:eastAsia="Times New Roman" w:hAnsi="Times" w:cs="Times New Roman"/>
           <w:b/>
           <w:color w:val="000000"/>
           <w:sz w:val="22"/>
@@ -1685,6 +3517,108 @@
         </w:rPr>
         <w:t xml:space="preserve"> of your experiments, did Bacon write Shakespeare's plays?</w:t>
       </w:r>
+    </w:p>
+    <w:p>
+      <w:pPr>
+        <w:ind w:left="720"/>
+        <w:rPr>
+          <w:rFonts w:ascii="Times" w:eastAsia="Times New Roman" w:hAnsi="Times" w:cs="Times New Roman"/>
+          <w:color w:val="000000"/>
+          <w:sz w:val="22"/>
+          <w:szCs w:val="22"/>
+        </w:rPr>
+      </w:pPr>
+      <w:r>
+        <w:rPr>
+          <w:rFonts w:ascii="Times" w:eastAsia="Times New Roman" w:hAnsi="Times" w:cs="Times New Roman"/>
+          <w:color w:val="000000"/>
+          <w:sz w:val="22"/>
+          <w:szCs w:val="22"/>
+        </w:rPr>
+        <w:tab/>
+      </w:r>
+      <w:r>
+        <w:rPr>
+          <w:rFonts w:ascii="Times" w:eastAsia="Times New Roman" w:hAnsi="Times" w:cs="Times New Roman"/>
+          <w:color w:val="000000"/>
+          <w:sz w:val="22"/>
+          <w:szCs w:val="22"/>
+        </w:rPr>
+        <w:t xml:space="preserve">Since a small variance indicates that the data points tend to be close to each other and a larger variance indicates that they are more spread out from each other, we can say that Bacon did not write Shakespeare’s plays. </w:t>
+      </w:r>
+      <w:r>
+        <w:rPr>
+          <w:rFonts w:ascii="Times" w:eastAsia="Times New Roman" w:hAnsi="Times" w:cs="Times New Roman"/>
+          <w:color w:val="000000"/>
+          <w:sz w:val="22"/>
+          <w:szCs w:val="22"/>
+        </w:rPr>
+        <w:t xml:space="preserve">When comparing the works of Shakespeare against his own works, the resulting variance is approximately 0.00026. Comparing Francis Bacon’s works to his own, results in variances that are approximately 0.0003. </w:t>
+      </w:r>
+      <w:r>
+        <w:rPr>
+          <w:rFonts w:ascii="Times" w:eastAsia="Times New Roman" w:hAnsi="Times" w:cs="Times New Roman"/>
+          <w:color w:val="000000"/>
+          <w:sz w:val="22"/>
+          <w:szCs w:val="22"/>
+        </w:rPr>
+        <w:t xml:space="preserve">If Sir Francis Bacon were to have written Shakespeare’s plays we would expect then that the variance between his works and Shakespeare’s to be close to these values. Instead the variance between works attributed to Shakespeare and works attributed to Sir Francis Bacon is approximately 0.0005. </w:t>
+      </w:r>
+    </w:p>
+    <w:p>
+      <w:pPr>
+        <w:ind w:left="720"/>
+        <w:rPr>
+          <w:rFonts w:ascii="Times" w:eastAsia="Times New Roman" w:hAnsi="Times" w:cs="Times New Roman"/>
+          <w:color w:val="000000"/>
+          <w:sz w:val="22"/>
+          <w:szCs w:val="22"/>
+        </w:rPr>
+      </w:pPr>
+    </w:p>
+    <w:p>
+      <w:pPr>
+        <w:ind w:left="720"/>
+        <w:rPr>
+          <w:rFonts w:ascii="Times" w:eastAsia="Times New Roman" w:hAnsi="Times" w:cs="Times New Roman"/>
+          <w:color w:val="000000"/>
+          <w:sz w:val="22"/>
+          <w:szCs w:val="22"/>
+        </w:rPr>
+      </w:pPr>
+    </w:p>
+    <w:p>
+      <w:pPr>
+        <w:ind w:left="720"/>
+        <w:rPr>
+          <w:rFonts w:ascii="Times" w:eastAsia="Times New Roman" w:hAnsi="Times" w:cs="Times New Roman"/>
+          <w:color w:val="000000"/>
+          <w:sz w:val="22"/>
+          <w:szCs w:val="22"/>
+        </w:rPr>
+      </w:pPr>
+    </w:p>
+    <w:p>
+      <w:pPr>
+        <w:ind w:left="720"/>
+        <w:rPr>
+          <w:rFonts w:ascii="Times" w:eastAsia="Times New Roman" w:hAnsi="Times" w:cs="Times New Roman"/>
+          <w:color w:val="000000"/>
+          <w:sz w:val="22"/>
+          <w:szCs w:val="22"/>
+        </w:rPr>
+      </w:pPr>
+    </w:p>
+    <w:p>
+      <w:pPr>
+        <w:ind w:left="720"/>
+        <w:rPr>
+          <w:rFonts w:ascii="Times" w:eastAsia="Times New Roman" w:hAnsi="Times" w:cs="Times New Roman"/>
+          <w:color w:val="000000"/>
+          <w:sz w:val="22"/>
+          <w:szCs w:val="22"/>
+        </w:rPr>
+      </w:pPr>
     </w:p>
     <w:p>
       <w:pPr>
@@ -1730,6 +3664,7 @@
           <w:sz w:val="22"/>
           <w:szCs w:val="22"/>
         </w:rPr>
+        <w:lastRenderedPageBreak/>
         <w:t>Include a description of how your project goes "above and beyond" the basic requirements (if it does).</w:t>
       </w:r>
     </w:p>
@@ -1892,15 +3827,27 @@
         </w:rPr>
         <w:t xml:space="preserve">                </w:t>
       </w:r>
-      <w:r>
-        <w:rPr>
-          <w:rFonts w:ascii="Times" w:eastAsia="Times New Roman" w:hAnsi="Times" w:cs="Times New Roman"/>
-          <w:b/>
-          <w:color w:val="000000"/>
-          <w:sz w:val="22"/>
-          <w:szCs w:val="22"/>
-        </w:rPr>
-        <w:t>that.</w:t>
+      <w:proofErr w:type="gramStart"/>
+      <w:r>
+        <w:rPr>
+          <w:rFonts w:ascii="Times" w:eastAsia="Times New Roman" w:hAnsi="Times" w:cs="Times New Roman"/>
+          <w:b/>
+          <w:color w:val="000000"/>
+          <w:sz w:val="22"/>
+          <w:szCs w:val="22"/>
+        </w:rPr>
+        <w:t>that</w:t>
+      </w:r>
+      <w:proofErr w:type="gramEnd"/>
+      <w:r>
+        <w:rPr>
+          <w:rFonts w:ascii="Times" w:eastAsia="Times New Roman" w:hAnsi="Times" w:cs="Times New Roman"/>
+          <w:b/>
+          <w:color w:val="000000"/>
+          <w:sz w:val="22"/>
+          <w:szCs w:val="22"/>
+        </w:rPr>
+        <w:t>.</w:t>
       </w:r>
       <w:r>
         <w:rPr>
@@ -1940,7 +3887,29 @@
           <w:sz w:val="22"/>
           <w:szCs w:val="22"/>
         </w:rPr>
-        <w:t xml:space="preserve">cess used (eg. </w:t>
+        <w:t>cess used (</w:t>
+      </w:r>
+      <w:proofErr w:type="spellStart"/>
+      <w:r>
+        <w:rPr>
+          <w:rFonts w:ascii="Times" w:eastAsia="Times New Roman" w:hAnsi="Times" w:cs="Times New Roman"/>
+          <w:b/>
+          <w:color w:val="000000"/>
+          <w:sz w:val="22"/>
+          <w:szCs w:val="22"/>
+        </w:rPr>
+        <w:t>eg</w:t>
+      </w:r>
+      <w:proofErr w:type="spellEnd"/>
+      <w:r>
+        <w:rPr>
+          <w:rFonts w:ascii="Times" w:eastAsia="Times New Roman" w:hAnsi="Times" w:cs="Times New Roman"/>
+          <w:b/>
+          <w:color w:val="000000"/>
+          <w:sz w:val="22"/>
+          <w:szCs w:val="22"/>
+        </w:rPr>
+        <w:t xml:space="preserve">. </w:t>
       </w:r>
       <w:r>
         <w:rPr>
@@ -1983,15 +3952,27 @@
         </w:rPr>
         <w:t xml:space="preserve">                </w:t>
       </w:r>
-      <w:r>
-        <w:rPr>
-          <w:rFonts w:ascii="Times" w:eastAsia="Times New Roman" w:hAnsi="Times" w:cs="Times New Roman"/>
-          <w:b/>
-          <w:color w:val="000000"/>
-          <w:sz w:val="22"/>
-          <w:szCs w:val="22"/>
-        </w:rPr>
-        <w:t xml:space="preserve">about what, </w:t>
+      <w:proofErr w:type="gramStart"/>
+      <w:r>
+        <w:rPr>
+          <w:rFonts w:ascii="Times" w:eastAsia="Times New Roman" w:hAnsi="Times" w:cs="Times New Roman"/>
+          <w:b/>
+          <w:color w:val="000000"/>
+          <w:sz w:val="22"/>
+          <w:szCs w:val="22"/>
+        </w:rPr>
+        <w:t>about</w:t>
+      </w:r>
+      <w:proofErr w:type="gramEnd"/>
+      <w:r>
+        <w:rPr>
+          <w:rFonts w:ascii="Times" w:eastAsia="Times New Roman" w:hAnsi="Times" w:cs="Times New Roman"/>
+          <w:b/>
+          <w:color w:val="000000"/>
+          <w:sz w:val="22"/>
+          <w:szCs w:val="22"/>
+        </w:rPr>
+        <w:t xml:space="preserve"> what, </w:t>
       </w:r>
       <w:r>
         <w:rPr>
@@ -2046,6 +4027,84 @@
     </w:p>
     <w:p>
       <w:pPr>
+        <w:ind w:left="1440"/>
+        <w:rPr>
+          <w:rFonts w:ascii="Times" w:eastAsia="Times New Roman" w:hAnsi="Times" w:cs="Times New Roman"/>
+          <w:color w:val="000000"/>
+          <w:sz w:val="22"/>
+          <w:szCs w:val="22"/>
+        </w:rPr>
+      </w:pPr>
+      <w:r>
+        <w:rPr>
+          <w:rFonts w:ascii="Times" w:eastAsia="Times New Roman" w:hAnsi="Times" w:cs="Times New Roman"/>
+          <w:color w:val="000000"/>
+          <w:sz w:val="22"/>
+          <w:szCs w:val="22"/>
+        </w:rPr>
+        <w:t>We began working on the project to</w:t>
+      </w:r>
+      <w:r>
+        <w:rPr>
+          <w:rFonts w:ascii="Times" w:eastAsia="Times New Roman" w:hAnsi="Times" w:cs="Times New Roman"/>
+          <w:color w:val="000000"/>
+          <w:sz w:val="22"/>
+          <w:szCs w:val="22"/>
+        </w:rPr>
+        <w:t xml:space="preserve">gether early on in the weekend and started off by talking about how we would implement our </w:t>
+      </w:r>
+      <w:proofErr w:type="spellStart"/>
+      <w:r>
+        <w:rPr>
+          <w:rFonts w:ascii="Times" w:eastAsia="Times New Roman" w:hAnsi="Times" w:cs="Times New Roman"/>
+          <w:color w:val="000000"/>
+          <w:sz w:val="22"/>
+          <w:szCs w:val="22"/>
+        </w:rPr>
+        <w:t>StringComparator</w:t>
+      </w:r>
+      <w:proofErr w:type="spellEnd"/>
+      <w:r>
+        <w:rPr>
+          <w:rFonts w:ascii="Times" w:eastAsia="Times New Roman" w:hAnsi="Times" w:cs="Times New Roman"/>
+          <w:color w:val="000000"/>
+          <w:sz w:val="22"/>
+          <w:szCs w:val="22"/>
+        </w:rPr>
+        <w:t xml:space="preserve"> and hash function. Then, we moved on to implementing and testing our open addressing </w:t>
+      </w:r>
+      <w:proofErr w:type="spellStart"/>
+      <w:r>
+        <w:rPr>
+          <w:rFonts w:ascii="Times" w:eastAsia="Times New Roman" w:hAnsi="Times" w:cs="Times New Roman"/>
+          <w:color w:val="000000"/>
+          <w:sz w:val="22"/>
+          <w:szCs w:val="22"/>
+        </w:rPr>
+        <w:t>hashtable</w:t>
+      </w:r>
+      <w:proofErr w:type="spellEnd"/>
+      <w:r>
+        <w:rPr>
+          <w:rFonts w:ascii="Times" w:eastAsia="Times New Roman" w:hAnsi="Times" w:cs="Times New Roman"/>
+          <w:color w:val="000000"/>
+          <w:sz w:val="22"/>
+          <w:szCs w:val="22"/>
+        </w:rPr>
+        <w:t xml:space="preserve"> first and making sure we got the right word counts for both text files. After finishing HashTable_OA we implemented separate chaining whic</w:t>
+      </w:r>
+      <w:r>
+        <w:rPr>
+          <w:rFonts w:ascii="Times" w:eastAsia="Times New Roman" w:hAnsi="Times" w:cs="Times New Roman"/>
+          <w:color w:val="000000"/>
+          <w:sz w:val="22"/>
+          <w:szCs w:val="22"/>
+        </w:rPr>
+        <w:t xml:space="preserve">h was slightly more difficult because </w:t>
+      </w:r>
+    </w:p>
+    <w:p>
+      <w:pPr>
         <w:rPr>
           <w:rFonts w:ascii="Times" w:eastAsia="Times New Roman" w:hAnsi="Times" w:cs="Times New Roman"/>
           <w:b/>
@@ -2093,6 +4152,197 @@
           <w:sz w:val="22"/>
           <w:szCs w:val="22"/>
         </w:rPr>
+        <w:tab/>
+      </w:r>
+      <w:r>
+        <w:rPr>
+          <w:rFonts w:ascii="Times" w:eastAsia="Times New Roman" w:hAnsi="Times" w:cs="Times New Roman"/>
+          <w:b/>
+          <w:color w:val="000000"/>
+          <w:sz w:val="22"/>
+          <w:szCs w:val="22"/>
+        </w:rPr>
+        <w:tab/>
+      </w:r>
+      <w:proofErr w:type="spellStart"/>
+      <w:r>
+        <w:rPr>
+          <w:rFonts w:ascii="Times" w:eastAsia="Times New Roman" w:hAnsi="Times" w:cs="Times New Roman"/>
+          <w:b/>
+          <w:color w:val="000000"/>
+          <w:sz w:val="22"/>
+          <w:szCs w:val="22"/>
+        </w:rPr>
+        <w:t>Emnet</w:t>
+      </w:r>
+      <w:proofErr w:type="spellEnd"/>
+    </w:p>
+    <w:p>
+      <w:pPr>
+        <w:rPr>
+          <w:rFonts w:ascii="Times" w:eastAsia="Times New Roman" w:hAnsi="Times" w:cs="Times New Roman"/>
+          <w:color w:val="000000"/>
+          <w:sz w:val="22"/>
+          <w:szCs w:val="22"/>
+        </w:rPr>
+      </w:pPr>
+      <w:r>
+        <w:rPr>
+          <w:rFonts w:ascii="Times" w:eastAsia="Times New Roman" w:hAnsi="Times" w:cs="Times New Roman"/>
+          <w:b/>
+          <w:color w:val="000000"/>
+          <w:sz w:val="22"/>
+          <w:szCs w:val="22"/>
+        </w:rPr>
+        <w:tab/>
+      </w:r>
+      <w:r>
+        <w:rPr>
+          <w:rFonts w:ascii="Times" w:eastAsia="Times New Roman" w:hAnsi="Times" w:cs="Times New Roman"/>
+          <w:b/>
+          <w:color w:val="000000"/>
+          <w:sz w:val="22"/>
+          <w:szCs w:val="22"/>
+        </w:rPr>
+        <w:tab/>
+      </w:r>
+      <w:r>
+        <w:rPr>
+          <w:rFonts w:ascii="Times" w:eastAsia="Times New Roman" w:hAnsi="Times" w:cs="Times New Roman"/>
+          <w:b/>
+          <w:color w:val="000000"/>
+          <w:sz w:val="22"/>
+          <w:szCs w:val="22"/>
+        </w:rPr>
+        <w:tab/>
+      </w:r>
+      <w:r>
+        <w:rPr>
+          <w:rFonts w:ascii="Times" w:eastAsia="Times New Roman" w:hAnsi="Times" w:cs="Times New Roman"/>
+          <w:color w:val="000000"/>
+          <w:sz w:val="22"/>
+          <w:szCs w:val="22"/>
+        </w:rPr>
+        <w:t>Correlator, separate chaining, testing open addressing, comparator, timing experiment</w:t>
+      </w:r>
+    </w:p>
+    <w:p>
+      <w:pPr>
+        <w:rPr>
+          <w:rFonts w:ascii="Times" w:eastAsia="Times New Roman" w:hAnsi="Times" w:cs="Times New Roman"/>
+          <w:b/>
+          <w:color w:val="000000"/>
+          <w:sz w:val="22"/>
+          <w:szCs w:val="22"/>
+        </w:rPr>
+      </w:pPr>
+      <w:r>
+        <w:rPr>
+          <w:rFonts w:ascii="Times" w:eastAsia="Times New Roman" w:hAnsi="Times" w:cs="Times New Roman"/>
+          <w:b/>
+          <w:color w:val="000000"/>
+          <w:sz w:val="22"/>
+          <w:szCs w:val="22"/>
+        </w:rPr>
+        <w:tab/>
+      </w:r>
+      <w:r>
+        <w:rPr>
+          <w:rFonts w:ascii="Times" w:eastAsia="Times New Roman" w:hAnsi="Times" w:cs="Times New Roman"/>
+          <w:b/>
+          <w:color w:val="000000"/>
+          <w:sz w:val="22"/>
+          <w:szCs w:val="22"/>
+        </w:rPr>
+        <w:tab/>
+        <w:t>Vincent</w:t>
+      </w:r>
+    </w:p>
+    <w:p>
+      <w:pPr>
+        <w:rPr>
+          <w:rFonts w:ascii="Times" w:eastAsia="Times New Roman" w:hAnsi="Times" w:cs="Times New Roman"/>
+          <w:color w:val="000000"/>
+          <w:sz w:val="22"/>
+          <w:szCs w:val="22"/>
+        </w:rPr>
+      </w:pPr>
+      <w:r>
+        <w:rPr>
+          <w:rFonts w:ascii="Times" w:eastAsia="Times New Roman" w:hAnsi="Times" w:cs="Times New Roman"/>
+          <w:b/>
+          <w:color w:val="000000"/>
+          <w:sz w:val="22"/>
+          <w:szCs w:val="22"/>
+        </w:rPr>
+        <w:tab/>
+      </w:r>
+      <w:r>
+        <w:rPr>
+          <w:rFonts w:ascii="Times" w:eastAsia="Times New Roman" w:hAnsi="Times" w:cs="Times New Roman"/>
+          <w:b/>
+          <w:color w:val="000000"/>
+          <w:sz w:val="22"/>
+          <w:szCs w:val="22"/>
+        </w:rPr>
+        <w:tab/>
+      </w:r>
+      <w:r>
+        <w:rPr>
+          <w:rFonts w:ascii="Times" w:eastAsia="Times New Roman" w:hAnsi="Times" w:cs="Times New Roman"/>
+          <w:b/>
+          <w:color w:val="000000"/>
+          <w:sz w:val="22"/>
+          <w:szCs w:val="22"/>
+        </w:rPr>
+        <w:tab/>
+      </w:r>
+      <w:r>
+        <w:rPr>
+          <w:rFonts w:ascii="Times" w:eastAsia="Times New Roman" w:hAnsi="Times" w:cs="Times New Roman"/>
+          <w:color w:val="000000"/>
+          <w:sz w:val="22"/>
+          <w:szCs w:val="22"/>
+        </w:rPr>
+        <w:t>Open addressing, testing</w:t>
+      </w:r>
+      <w:r>
+        <w:rPr>
+          <w:rFonts w:ascii="Times" w:eastAsia="Times New Roman" w:hAnsi="Times" w:cs="Times New Roman"/>
+          <w:color w:val="000000"/>
+          <w:sz w:val="22"/>
+          <w:szCs w:val="22"/>
+        </w:rPr>
+        <w:t>/fixing</w:t>
+      </w:r>
+      <w:r>
+        <w:rPr>
+          <w:rFonts w:ascii="Times" w:eastAsia="Times New Roman" w:hAnsi="Times" w:cs="Times New Roman"/>
+          <w:color w:val="000000"/>
+          <w:sz w:val="22"/>
+          <w:szCs w:val="22"/>
+        </w:rPr>
+        <w:t xml:space="preserve"> separate chaining, string hasher, comparator</w:t>
+      </w:r>
+    </w:p>
+    <w:p>
+      <w:pPr>
+        <w:rPr>
+          <w:rFonts w:ascii="Times" w:eastAsia="Times New Roman" w:hAnsi="Times" w:cs="Times New Roman"/>
+          <w:b/>
+          <w:color w:val="000000"/>
+          <w:sz w:val="22"/>
+          <w:szCs w:val="22"/>
+        </w:rPr>
+      </w:pPr>
+      <w:r>
+        <w:rPr>
+          <w:rFonts w:ascii="Times" w:eastAsia="Times New Roman" w:hAnsi="Times" w:cs="Times New Roman"/>
+          <w:b/>
+          <w:color w:val="000000"/>
+          <w:sz w:val="22"/>
+          <w:szCs w:val="22"/>
+        </w:rPr>
         <w:t xml:space="preserve">            c) </w:t>
       </w:r>
       <w:r>
@@ -2108,13 +4358,23 @@
     </w:p>
     <w:p>
       <w:pPr>
-        <w:rPr>
-          <w:rFonts w:ascii="Times" w:eastAsia="Times New Roman" w:hAnsi="Times" w:cs="Times New Roman"/>
-          <w:color w:val="000000"/>
-          <w:sz w:val="22"/>
-          <w:szCs w:val="22"/>
-        </w:rPr>
-      </w:pPr>
+        <w:ind w:left="1440"/>
+        <w:rPr>
+          <w:rFonts w:ascii="Times" w:eastAsia="Times New Roman" w:hAnsi="Times" w:cs="Times New Roman"/>
+          <w:color w:val="000000"/>
+          <w:sz w:val="22"/>
+          <w:szCs w:val="22"/>
+        </w:rPr>
+      </w:pPr>
+      <w:r>
+        <w:rPr>
+          <w:rFonts w:ascii="Times" w:eastAsia="Times New Roman" w:hAnsi="Times" w:cs="Times New Roman"/>
+          <w:color w:val="000000"/>
+          <w:sz w:val="22"/>
+          <w:szCs w:val="22"/>
+        </w:rPr>
+        <w:t xml:space="preserve">One of the benefits that we found of working with another person was that being able to discuss the code in greater detail with someone helped us find bugs and fix them quicker than being stuck with one bug for much longer than necessary. The only drawback of working with another person is that you both have to work at the same pace and keep up otherwise one cannot go on if they need the other to finish what they’re working on first. This of course can be a good thing however because it encourages both people to stay on task and be efficient. </w:t>
+      </w:r>
     </w:p>
     <w:p>
       <w:pPr>
@@ -2155,7 +4415,27 @@
     </w:p>
     <w:p>
       <w:pPr>
-        <w:ind w:left="720"/>
+        <w:ind w:left="1440"/>
+        <w:rPr>
+          <w:rFonts w:ascii="Times" w:eastAsia="Times New Roman" w:hAnsi="Times" w:cs="Times New Roman"/>
+          <w:color w:val="000000"/>
+          <w:sz w:val="22"/>
+          <w:szCs w:val="22"/>
+        </w:rPr>
+      </w:pPr>
+      <w:r>
+        <w:rPr>
+          <w:rFonts w:ascii="Times" w:eastAsia="Times New Roman" w:hAnsi="Times" w:cs="Times New Roman"/>
+          <w:color w:val="000000"/>
+          <w:sz w:val="22"/>
+          <w:szCs w:val="22"/>
+        </w:rPr>
+        <w:t xml:space="preserve">One difficult part of the project was implementing the iterator for our hash tables. Neither of us had done that before so it was a bit tricky to figure out initially. The other challenging aspect of this assignment as we got further along in the assignment, there was a lot of code we had to sift through so it made it harder to pinpoint what was causing bugs and how to fix them. </w:t>
+      </w:r>
+    </w:p>
+    <w:p>
+      <w:pPr>
+        <w:ind w:firstLine="720"/>
         <w:rPr>
           <w:rFonts w:ascii="Times" w:eastAsia="Times New Roman" w:hAnsi="Times" w:cs="Times New Roman"/>
           <w:b/>
@@ -2173,30 +4453,48 @@
           <w:szCs w:val="22"/>
         </w:rPr>
         <w:t>b</w:t>
+      </w:r>
+      <w:r>
+        <w:rPr>
+          <w:rFonts w:ascii="Times" w:eastAsia="Times New Roman" w:hAnsi="Times" w:cs="Times New Roman"/>
+          <w:b/>
+          <w:color w:val="000000"/>
+          <w:sz w:val="22"/>
+          <w:szCs w:val="22"/>
+        </w:rPr>
+        <w:t>) How could the project be better?</w:t>
+      </w:r>
+    </w:p>
+    <w:p>
+      <w:pPr>
+        <w:ind w:left="1440"/>
+        <w:rPr>
+          <w:rFonts w:ascii="Times" w:eastAsia="Times New Roman" w:hAnsi="Times" w:cs="Times New Roman"/>
+          <w:color w:val="000000"/>
+          <w:sz w:val="22"/>
+          <w:szCs w:val="22"/>
+        </w:rPr>
+      </w:pPr>
+      <w:r>
+        <w:rPr>
+          <w:rFonts w:ascii="Times" w:eastAsia="Times New Roman" w:hAnsi="Times" w:cs="Times New Roman"/>
+          <w:color w:val="000000"/>
+          <w:sz w:val="22"/>
+          <w:szCs w:val="22"/>
+        </w:rPr>
+        <w:t xml:space="preserve">We enjoyed working on this project and learned a lot </w:t>
       </w:r>
       <w:bookmarkStart w:id="0" w:name="_GoBack"/>
       <w:bookmarkEnd w:id="0"/>
       <w:r>
         <w:rPr>
           <w:rFonts w:ascii="Times" w:eastAsia="Times New Roman" w:hAnsi="Times" w:cs="Times New Roman"/>
-          <w:b/>
-          <w:color w:val="000000"/>
-          <w:sz w:val="22"/>
-          <w:szCs w:val="22"/>
-        </w:rPr>
-        <w:t>) How could the project be better?</w:t>
-      </w:r>
-    </w:p>
-    <w:p>
-      <w:pPr>
-        <w:rPr>
-          <w:rFonts w:ascii="Times" w:eastAsia="Times New Roman" w:hAnsi="Times" w:cs="Times New Roman"/>
-          <w:b/>
-          <w:color w:val="000000"/>
-          <w:sz w:val="22"/>
-          <w:szCs w:val="22"/>
-        </w:rPr>
-      </w:pPr>
+          <w:color w:val="000000"/>
+          <w:sz w:val="22"/>
+          <w:szCs w:val="22"/>
+        </w:rPr>
+        <w:t>one suggestion we have to improve this project would not have it be due the week after the midterm. Even though we had two weeks from the day it was assigned, we couldn’t give it our full attention/priority until after the exam. Otherwise it was a very interesting and engaging assignment.</w:t>
+      </w:r>
     </w:p>
     <w:p>
       <w:pPr>
@@ -2498,7 +4796,7 @@
         <w:ind w:left="1440" w:hanging="360"/>
       </w:pPr>
     </w:lvl>
-    <w:lvl w:ilvl="2" w:tentative="1">
+    <w:lvl w:ilvl="2">
       <w:start w:val="1"/>
       <w:numFmt w:val="decimal"/>
       <w:lvlText w:val="%3."/>
@@ -2920,6 +5218,122 @@
       <w:bCs/>
     </w:rPr>
   </w:style>
+  <w:style w:type="paragraph" w:styleId="BalloonText">
+    <w:name w:val="Balloon Text"/>
+    <w:basedOn w:val="Normal"/>
+    <w:link w:val="BalloonTextChar"/>
+    <w:uiPriority w:val="99"/>
+    <w:semiHidden/>
+    <w:unhideWhenUsed/>
+    <w:rsid w:val="00BE2B2A"/>
+    <w:rPr>
+      <w:rFonts w:ascii="Lucida Grande" w:hAnsi="Lucida Grande" w:cs="Lucida Grande"/>
+      <w:sz w:val="18"/>
+      <w:szCs w:val="18"/>
+    </w:rPr>
+  </w:style>
+  <w:style w:type="character" w:customStyle="1" w:styleId="BalloonTextChar">
+    <w:name w:val="Balloon Text Char"/>
+    <w:basedOn w:val="DefaultParagraphFont"/>
+    <w:link w:val="BalloonText"/>
+    <w:uiPriority w:val="99"/>
+    <w:semiHidden/>
+    <w:rsid w:val="00BE2B2A"/>
+    <w:rPr>
+      <w:rFonts w:ascii="Lucida Grande" w:hAnsi="Lucida Grande" w:cs="Lucida Grande"/>
+      <w:sz w:val="18"/>
+      <w:szCs w:val="18"/>
+    </w:rPr>
+  </w:style>
+  <w:style w:type="table" w:styleId="LightList-Accent1">
+    <w:name w:val="Light List Accent 1"/>
+    <w:basedOn w:val="TableNormal"/>
+    <w:uiPriority w:val="61"/>
+    <w:rsid w:val="00DF6E9D"/>
+    <w:tblPr>
+      <w:tblStyleRowBandSize w:val="1"/>
+      <w:tblStyleColBandSize w:val="1"/>
+      <w:tblInd w:w="0" w:type="dxa"/>
+      <w:tblBorders>
+        <w:top w:val="single" w:sz="8" w:space="0" w:color="4F81BD" w:themeColor="accent1"/>
+        <w:left w:val="single" w:sz="8" w:space="0" w:color="4F81BD" w:themeColor="accent1"/>
+        <w:bottom w:val="single" w:sz="8" w:space="0" w:color="4F81BD" w:themeColor="accent1"/>
+        <w:right w:val="single" w:sz="8" w:space="0" w:color="4F81BD" w:themeColor="accent1"/>
+      </w:tblBorders>
+      <w:tblCellMar>
+        <w:top w:w="0" w:type="dxa"/>
+        <w:left w:w="108" w:type="dxa"/>
+        <w:bottom w:w="0" w:type="dxa"/>
+        <w:right w:w="108" w:type="dxa"/>
+      </w:tblCellMar>
+    </w:tblPr>
+    <w:tblStylePr w:type="firstRow">
+      <w:pPr>
+        <w:spacing w:before="0" w:after="0" w:line="240" w:lineRule="auto"/>
+      </w:pPr>
+      <w:rPr>
+        <w:b/>
+        <w:bCs/>
+        <w:color w:val="FFFFFF" w:themeColor="background1"/>
+      </w:rPr>
+      <w:tblPr/>
+      <w:tcPr>
+        <w:shd w:val="clear" w:color="auto" w:fill="4F81BD" w:themeFill="accent1"/>
+      </w:tcPr>
+    </w:tblStylePr>
+    <w:tblStylePr w:type="lastRow">
+      <w:pPr>
+        <w:spacing w:before="0" w:after="0" w:line="240" w:lineRule="auto"/>
+      </w:pPr>
+      <w:rPr>
+        <w:b/>
+        <w:bCs/>
+      </w:rPr>
+      <w:tblPr/>
+      <w:tcPr>
+        <w:tcBorders>
+          <w:top w:val="double" w:sz="6" w:space="0" w:color="4F81BD" w:themeColor="accent1"/>
+          <w:left w:val="single" w:sz="8" w:space="0" w:color="4F81BD" w:themeColor="accent1"/>
+          <w:bottom w:val="single" w:sz="8" w:space="0" w:color="4F81BD" w:themeColor="accent1"/>
+          <w:right w:val="single" w:sz="8" w:space="0" w:color="4F81BD" w:themeColor="accent1"/>
+        </w:tcBorders>
+      </w:tcPr>
+    </w:tblStylePr>
+    <w:tblStylePr w:type="firstCol">
+      <w:rPr>
+        <w:b/>
+        <w:bCs/>
+      </w:rPr>
+    </w:tblStylePr>
+    <w:tblStylePr w:type="lastCol">
+      <w:rPr>
+        <w:b/>
+        <w:bCs/>
+      </w:rPr>
+    </w:tblStylePr>
+    <w:tblStylePr w:type="band1Vert">
+      <w:tblPr/>
+      <w:tcPr>
+        <w:tcBorders>
+          <w:top w:val="single" w:sz="8" w:space="0" w:color="4F81BD" w:themeColor="accent1"/>
+          <w:left w:val="single" w:sz="8" w:space="0" w:color="4F81BD" w:themeColor="accent1"/>
+          <w:bottom w:val="single" w:sz="8" w:space="0" w:color="4F81BD" w:themeColor="accent1"/>
+          <w:right w:val="single" w:sz="8" w:space="0" w:color="4F81BD" w:themeColor="accent1"/>
+        </w:tcBorders>
+      </w:tcPr>
+    </w:tblStylePr>
+    <w:tblStylePr w:type="band1Horz">
+      <w:tblPr/>
+      <w:tcPr>
+        <w:tcBorders>
+          <w:top w:val="single" w:sz="8" w:space="0" w:color="4F81BD" w:themeColor="accent1"/>
+          <w:left w:val="single" w:sz="8" w:space="0" w:color="4F81BD" w:themeColor="accent1"/>
+          <w:bottom w:val="single" w:sz="8" w:space="0" w:color="4F81BD" w:themeColor="accent1"/>
+          <w:right w:val="single" w:sz="8" w:space="0" w:color="4F81BD" w:themeColor="accent1"/>
+        </w:tcBorders>
+      </w:tcPr>
+    </w:tblStylePr>
+  </w:style>
 </w:styles>
 </file>
 
@@ -3161,6 +5575,122 @@
       <w:b/>
       <w:bCs/>
     </w:rPr>
+  </w:style>
+  <w:style w:type="paragraph" w:styleId="BalloonText">
+    <w:name w:val="Balloon Text"/>
+    <w:basedOn w:val="Normal"/>
+    <w:link w:val="BalloonTextChar"/>
+    <w:uiPriority w:val="99"/>
+    <w:semiHidden/>
+    <w:unhideWhenUsed/>
+    <w:rsid w:val="00BE2B2A"/>
+    <w:rPr>
+      <w:rFonts w:ascii="Lucida Grande" w:hAnsi="Lucida Grande" w:cs="Lucida Grande"/>
+      <w:sz w:val="18"/>
+      <w:szCs w:val="18"/>
+    </w:rPr>
+  </w:style>
+  <w:style w:type="character" w:customStyle="1" w:styleId="BalloonTextChar">
+    <w:name w:val="Balloon Text Char"/>
+    <w:basedOn w:val="DefaultParagraphFont"/>
+    <w:link w:val="BalloonText"/>
+    <w:uiPriority w:val="99"/>
+    <w:semiHidden/>
+    <w:rsid w:val="00BE2B2A"/>
+    <w:rPr>
+      <w:rFonts w:ascii="Lucida Grande" w:hAnsi="Lucida Grande" w:cs="Lucida Grande"/>
+      <w:sz w:val="18"/>
+      <w:szCs w:val="18"/>
+    </w:rPr>
+  </w:style>
+  <w:style w:type="table" w:styleId="LightList-Accent1">
+    <w:name w:val="Light List Accent 1"/>
+    <w:basedOn w:val="TableNormal"/>
+    <w:uiPriority w:val="61"/>
+    <w:rsid w:val="00DF6E9D"/>
+    <w:tblPr>
+      <w:tblStyleRowBandSize w:val="1"/>
+      <w:tblStyleColBandSize w:val="1"/>
+      <w:tblInd w:w="0" w:type="dxa"/>
+      <w:tblBorders>
+        <w:top w:val="single" w:sz="8" w:space="0" w:color="4F81BD" w:themeColor="accent1"/>
+        <w:left w:val="single" w:sz="8" w:space="0" w:color="4F81BD" w:themeColor="accent1"/>
+        <w:bottom w:val="single" w:sz="8" w:space="0" w:color="4F81BD" w:themeColor="accent1"/>
+        <w:right w:val="single" w:sz="8" w:space="0" w:color="4F81BD" w:themeColor="accent1"/>
+      </w:tblBorders>
+      <w:tblCellMar>
+        <w:top w:w="0" w:type="dxa"/>
+        <w:left w:w="108" w:type="dxa"/>
+        <w:bottom w:w="0" w:type="dxa"/>
+        <w:right w:w="108" w:type="dxa"/>
+      </w:tblCellMar>
+    </w:tblPr>
+    <w:tblStylePr w:type="firstRow">
+      <w:pPr>
+        <w:spacing w:before="0" w:after="0" w:line="240" w:lineRule="auto"/>
+      </w:pPr>
+      <w:rPr>
+        <w:b/>
+        <w:bCs/>
+        <w:color w:val="FFFFFF" w:themeColor="background1"/>
+      </w:rPr>
+      <w:tblPr/>
+      <w:tcPr>
+        <w:shd w:val="clear" w:color="auto" w:fill="4F81BD" w:themeFill="accent1"/>
+      </w:tcPr>
+    </w:tblStylePr>
+    <w:tblStylePr w:type="lastRow">
+      <w:pPr>
+        <w:spacing w:before="0" w:after="0" w:line="240" w:lineRule="auto"/>
+      </w:pPr>
+      <w:rPr>
+        <w:b/>
+        <w:bCs/>
+      </w:rPr>
+      <w:tblPr/>
+      <w:tcPr>
+        <w:tcBorders>
+          <w:top w:val="double" w:sz="6" w:space="0" w:color="4F81BD" w:themeColor="accent1"/>
+          <w:left w:val="single" w:sz="8" w:space="0" w:color="4F81BD" w:themeColor="accent1"/>
+          <w:bottom w:val="single" w:sz="8" w:space="0" w:color="4F81BD" w:themeColor="accent1"/>
+          <w:right w:val="single" w:sz="8" w:space="0" w:color="4F81BD" w:themeColor="accent1"/>
+        </w:tcBorders>
+      </w:tcPr>
+    </w:tblStylePr>
+    <w:tblStylePr w:type="firstCol">
+      <w:rPr>
+        <w:b/>
+        <w:bCs/>
+      </w:rPr>
+    </w:tblStylePr>
+    <w:tblStylePr w:type="lastCol">
+      <w:rPr>
+        <w:b/>
+        <w:bCs/>
+      </w:rPr>
+    </w:tblStylePr>
+    <w:tblStylePr w:type="band1Vert">
+      <w:tblPr/>
+      <w:tcPr>
+        <w:tcBorders>
+          <w:top w:val="single" w:sz="8" w:space="0" w:color="4F81BD" w:themeColor="accent1"/>
+          <w:left w:val="single" w:sz="8" w:space="0" w:color="4F81BD" w:themeColor="accent1"/>
+          <w:bottom w:val="single" w:sz="8" w:space="0" w:color="4F81BD" w:themeColor="accent1"/>
+          <w:right w:val="single" w:sz="8" w:space="0" w:color="4F81BD" w:themeColor="accent1"/>
+        </w:tcBorders>
+      </w:tcPr>
+    </w:tblStylePr>
+    <w:tblStylePr w:type="band1Horz">
+      <w:tblPr/>
+      <w:tcPr>
+        <w:tcBorders>
+          <w:top w:val="single" w:sz="8" w:space="0" w:color="4F81BD" w:themeColor="accent1"/>
+          <w:left w:val="single" w:sz="8" w:space="0" w:color="4F81BD" w:themeColor="accent1"/>
+          <w:bottom w:val="single" w:sz="8" w:space="0" w:color="4F81BD" w:themeColor="accent1"/>
+          <w:right w:val="single" w:sz="8" w:space="0" w:color="4F81BD" w:themeColor="accent1"/>
+        </w:tcBorders>
+      </w:tcPr>
+    </w:tblStylePr>
   </w:style>
 </w:styles>
 </file>
@@ -3483,4 +6013,16 @@
   </a:objectDefaults>
   <a:extraClrSchemeLst/>
 </a:theme>
+</file>
+
+<file path=customXml/item1.xml><?xml version="1.0" encoding="utf-8"?>
+<b:Sources xmlns:b="http://schemas.openxmlformats.org/officeDocument/2006/bibliography" xmlns="http://schemas.openxmlformats.org/officeDocument/2006/bibliography" SelectedStyle="/APA.XSL" StyleName="APA"/>
+</file>
+
+<file path=customXml/itemProps1.xml><?xml version="1.0" encoding="utf-8"?>
+<ds:datastoreItem xmlns:ds="http://schemas.openxmlformats.org/officeDocument/2006/customXml" ds:itemID="{A0DA6854-D7AC-9D41-891B-A06D5D9229C1}">
+  <ds:schemaRefs>
+    <ds:schemaRef ds:uri="http://schemas.openxmlformats.org/officeDocument/2006/bibliography"/>
+  </ds:schemaRefs>
+</ds:datastoreItem>
 </file>
</xml_diff>